<commit_message>
fixed gr-sources file; lighter integrator language sources
</commit_message>
<xml_diff>
--- a/integrator/test/Proba32-list-gre.expected.docx
+++ b/integrator/test/Proba32-list-gre.expected.docx
@@ -39,7 +39,7 @@
       <w:r>
         <w:rPr>
           <w:rFonts w:ascii="Times New Roman" w:hAnsi="Times New Roman"/>
-          <w:color w:val="550000"/>
+          <w:color w:val="900000"/>
         </w:rPr>
         <w:t>ἠγνοεῖτο</w:t>
       </w:r>
@@ -49,7 +49,7 @@
       <w:r>
         <w:rPr>
           <w:rFonts w:ascii="CyrillicaOchrid10U" w:hAnsi="CyrillicaOchrid10U"/>
-          <w:color w:val="000055"/>
+          <w:color w:val="000090"/>
         </w:rPr>
         <w:t>не бѣ ꙗвленъ•</w:t>
       </w:r>
@@ -88,7 +88,7 @@
       <w:r>
         <w:rPr>
           <w:rFonts w:ascii="Times New Roman" w:hAnsi="Times New Roman"/>
-          <w:color w:val="550000"/>
+          <w:color w:val="900000"/>
         </w:rPr>
         <w:t>ἀΐδιον</w:t>
       </w:r>
@@ -98,7 +98,7 @@
       <w:r>
         <w:rPr>
           <w:rFonts w:ascii="CyrillicaOchrid10U" w:hAnsi="CyrillicaOchrid10U"/>
-          <w:color w:val="000055"/>
+          <w:color w:val="000090"/>
         </w:rPr>
         <w:t>прсносоуще•</w:t>
       </w:r>
@@ -137,7 +137,7 @@
       <w:r>
         <w:rPr>
           <w:rFonts w:ascii="Times New Roman" w:hAnsi="Times New Roman"/>
-          <w:color w:val="550000"/>
+          <w:color w:val="900000"/>
         </w:rPr>
         <w:t>ᾐνίξατο</w:t>
       </w:r>
@@ -147,7 +147,7 @@
       <w:r>
         <w:rPr>
           <w:rFonts w:ascii="CyrillicaOchrid10U" w:hAnsi="CyrillicaOchrid10U"/>
-          <w:color w:val="000055"/>
+          <w:color w:val="000090"/>
         </w:rPr>
         <w:t>наатъ</w:t>
       </w:r>
@@ -186,7 +186,7 @@
       <w:r>
         <w:rPr>
           <w:rFonts w:ascii="Times New Roman" w:hAnsi="Times New Roman"/>
-          <w:color w:val="550000"/>
+          <w:color w:val="900000"/>
         </w:rPr>
         <w:t>αἱρετικούς</w:t>
       </w:r>
@@ -196,7 +196,7 @@
       <w:r>
         <w:rPr>
           <w:rFonts w:ascii="CyrillicaOchrid10U" w:hAnsi="CyrillicaOchrid10U"/>
-          <w:color w:val="000055"/>
+          <w:color w:val="000090"/>
         </w:rPr>
         <w:t>ретц</w:t>
       </w:r>
@@ -235,7 +235,7 @@
       <w:r>
         <w:rPr>
           <w:rFonts w:ascii="Times New Roman" w:hAnsi="Times New Roman"/>
-          <w:color w:val="550000"/>
+          <w:color w:val="900000"/>
         </w:rPr>
         <w:t>αἰσθήσεις</w:t>
       </w:r>
@@ -245,7 +245,7 @@
       <w:r>
         <w:rPr>
           <w:rFonts w:ascii="CyrillicaOchrid10U" w:hAnsi="CyrillicaOchrid10U"/>
-          <w:color w:val="000055"/>
+          <w:color w:val="000090"/>
         </w:rPr>
         <w:t>ома</w:t>
       </w:r>
@@ -284,7 +284,7 @@
       <w:r>
         <w:rPr>
           <w:rFonts w:ascii="Times New Roman" w:hAnsi="Times New Roman"/>
-          <w:color w:val="550000"/>
+          <w:color w:val="900000"/>
         </w:rPr>
         <w:t>αἰτιῶν Cs</w:t>
       </w:r>
@@ -294,7 +294,7 @@
       <w:r>
         <w:rPr>
           <w:rFonts w:ascii="CyrillicaOchrid10U" w:hAnsi="CyrillicaOchrid10U"/>
-          <w:color w:val="000055"/>
+          <w:color w:val="000090"/>
         </w:rPr>
         <w:t>внам</w:t>
       </w:r>
@@ -339,7 +339,7 @@
       <w:r>
         <w:rPr>
           <w:rFonts w:ascii="Times New Roman" w:hAnsi="Times New Roman"/>
-          <w:color w:val="550000"/>
+          <w:color w:val="900000"/>
         </w:rPr>
         <w:t>ἀκοῦσαι</w:t>
       </w:r>
@@ -349,7 +349,7 @@
       <w:r>
         <w:rPr>
           <w:rFonts w:ascii="CyrillicaOchrid10U" w:hAnsi="CyrillicaOchrid10U"/>
-          <w:color w:val="000055"/>
+          <w:color w:val="000090"/>
         </w:rPr>
         <w:t>послꙑшат</w:t>
       </w:r>
@@ -406,7 +406,7 @@
       <w:r>
         <w:rPr>
           <w:rFonts w:ascii="Times New Roman" w:hAnsi="Times New Roman"/>
-          <w:color w:val="550000"/>
+          <w:color w:val="900000"/>
         </w:rPr>
         <w:t>ἀκοῦσαι</w:t>
       </w:r>
@@ -416,7 +416,7 @@
       <w:r>
         <w:rPr>
           <w:rFonts w:ascii="CyrillicaOchrid10U" w:hAnsi="CyrillicaOchrid10U"/>
-          <w:color w:val="000055"/>
+          <w:color w:val="000090"/>
         </w:rPr>
         <w:t>слꙑшат</w:t>
       </w:r>
@@ -461,7 +461,7 @@
       <w:r>
         <w:rPr>
           <w:rFonts w:ascii="Times New Roman" w:hAnsi="Times New Roman"/>
-          <w:color w:val="550000"/>
+          <w:color w:val="900000"/>
         </w:rPr>
         <w:t>ἀκοῦσαι</w:t>
       </w:r>
@@ -471,7 +471,7 @@
       <w:r>
         <w:rPr>
           <w:rFonts w:ascii="CyrillicaOchrid10U" w:hAnsi="CyrillicaOchrid10U"/>
-          <w:color w:val="000055"/>
+          <w:color w:val="000090"/>
         </w:rPr>
         <w:t>оуслышат GH</w:t>
       </w:r>
@@ -570,7 +570,7 @@
       <w:r>
         <w:rPr>
           <w:rFonts w:ascii="Times New Roman" w:hAnsi="Times New Roman"/>
-          <w:color w:val="550000"/>
+          <w:color w:val="900000"/>
         </w:rPr>
         <w:t>ἀλλ' MPaPbPcPd</w:t>
       </w:r>
@@ -580,7 +580,7 @@
       <w:r>
         <w:rPr>
           <w:rFonts w:ascii="CyrillicaOchrid10U" w:hAnsi="CyrillicaOchrid10U"/>
-          <w:color w:val="000055"/>
+          <w:color w:val="000090"/>
         </w:rPr>
         <w:t>нъ</w:t>
       </w:r>
@@ -605,7 +605,7 @@
       <w:r>
         <w:rPr>
           <w:rFonts w:ascii="Times New Roman" w:hAnsi="Times New Roman"/>
-          <w:color w:val="550000"/>
+          <w:color w:val="900000"/>
         </w:rPr>
         <w:t>ἀλλὰ</w:t>
       </w:r>
@@ -615,7 +615,7 @@
       <w:r>
         <w:rPr>
           <w:rFonts w:ascii="CyrillicaOchrid10U" w:hAnsi="CyrillicaOchrid10U"/>
-          <w:color w:val="000055"/>
+          <w:color w:val="000090"/>
         </w:rPr>
         <w:t>нъ</w:t>
       </w:r>
@@ -654,7 +654,7 @@
       <w:r>
         <w:rPr>
           <w:rFonts w:ascii="Times New Roman" w:hAnsi="Times New Roman"/>
-          <w:color w:val="550000"/>
+          <w:color w:val="900000"/>
         </w:rPr>
         <w:t>ἄλλοις</w:t>
       </w:r>
@@ -664,7 +664,7 @@
       <w:r>
         <w:rPr>
           <w:rFonts w:ascii="CyrillicaOchrid10U" w:hAnsi="CyrillicaOchrid10U"/>
-          <w:color w:val="000055"/>
+          <w:color w:val="000090"/>
         </w:rPr>
         <w:t>нѣмоу</w:t>
       </w:r>
@@ -703,7 +703,7 @@
       <w:r>
         <w:rPr>
           <w:rFonts w:ascii="Times New Roman" w:hAnsi="Times New Roman"/>
-          <w:color w:val="550000"/>
+          <w:color w:val="900000"/>
         </w:rPr>
         <w:t>ἀναγκασθήσεται</w:t>
       </w:r>
@@ -713,7 +713,7 @@
       <w:r>
         <w:rPr>
           <w:rFonts w:ascii="CyrillicaOchrid10U" w:hAnsi="CyrillicaOchrid10U"/>
-          <w:color w:val="000055"/>
+          <w:color w:val="000090"/>
         </w:rPr>
         <w:t>поноужденъ боудеть</w:t>
       </w:r>
@@ -752,7 +752,7 @@
       <w:r>
         <w:rPr>
           <w:rFonts w:ascii="Times New Roman" w:hAnsi="Times New Roman"/>
-          <w:color w:val="550000"/>
+          <w:color w:val="900000"/>
         </w:rPr>
         <w:t>ἀνάκλισιν</w:t>
       </w:r>
@@ -762,7 +762,7 @@
       <w:r>
         <w:rPr>
           <w:rFonts w:ascii="CyrillicaOchrid10U" w:hAnsi="CyrillicaOchrid10U"/>
-          <w:color w:val="000055"/>
+          <w:color w:val="000090"/>
         </w:rPr>
         <w:t>въꙁлѣгане</w:t>
       </w:r>
@@ -801,7 +801,7 @@
       <w:r>
         <w:rPr>
           <w:rFonts w:ascii="Times New Roman" w:hAnsi="Times New Roman"/>
-          <w:color w:val="550000"/>
+          <w:color w:val="900000"/>
         </w:rPr>
         <w:t>ἀνθρώπους Cs</w:t>
       </w:r>
@@ -811,7 +811,7 @@
       <w:r>
         <w:rPr>
           <w:rFonts w:ascii="CyrillicaOchrid10U" w:hAnsi="CyrillicaOchrid10U"/>
-          <w:color w:val="000055"/>
+          <w:color w:val="000090"/>
         </w:rPr>
         <w:t>лвѣкомъ</w:t>
       </w:r>
@@ -883,7 +883,7 @@
       <w:r>
         <w:rPr>
           <w:rFonts w:ascii="Times New Roman" w:hAnsi="Times New Roman"/>
-          <w:color w:val="550000"/>
+          <w:color w:val="900000"/>
         </w:rPr>
         <w:t>ταῖς ἄνω</w:t>
       </w:r>
@@ -893,7 +893,7 @@
       <w:r>
         <w:rPr>
           <w:rFonts w:ascii="CyrillicaOchrid10U" w:hAnsi="CyrillicaOchrid10U"/>
-          <w:color w:val="000055"/>
+          <w:color w:val="000090"/>
         </w:rPr>
         <w:t>ₓ вышьнмь</w:t>
       </w:r>
@@ -932,7 +932,7 @@
       <w:r>
         <w:rPr>
           <w:rFonts w:ascii="Times New Roman" w:hAnsi="Times New Roman"/>
-          <w:color w:val="550000"/>
+          <w:color w:val="900000"/>
         </w:rPr>
         <w:t>ἄρτους Ch</w:t>
       </w:r>
@@ -942,7 +942,7 @@
       <w:r>
         <w:rPr>
           <w:rFonts w:ascii="CyrillicaOchrid10U" w:hAnsi="CyrillicaOchrid10U"/>
-          <w:color w:val="000055"/>
+          <w:color w:val="000090"/>
         </w:rPr>
         <w:t>хлѣбꙑ•</w:t>
       </w:r>
@@ -1002,7 +1002,7 @@
       <w:r>
         <w:rPr>
           <w:rFonts w:ascii="Times New Roman" w:hAnsi="Times New Roman"/>
-          <w:color w:val="550000"/>
+          <w:color w:val="900000"/>
         </w:rPr>
         <w:t>ἄρχοντες</w:t>
       </w:r>
@@ -1012,7 +1012,7 @@
       <w:r>
         <w:rPr>
           <w:rFonts w:ascii="CyrillicaOchrid10U" w:hAnsi="CyrillicaOchrid10U"/>
-          <w:color w:val="000055"/>
+          <w:color w:val="000090"/>
         </w:rPr>
         <w:t>кнеꙁ•</w:t>
       </w:r>
@@ -1051,7 +1051,7 @@
       <w:r>
         <w:rPr>
           <w:rFonts w:ascii="Times New Roman" w:hAnsi="Times New Roman"/>
-          <w:color w:val="550000"/>
+          <w:color w:val="900000"/>
         </w:rPr>
         <w:t>ἄσοφοι</w:t>
       </w:r>
@@ -1061,7 +1061,7 @@
       <w:r>
         <w:rPr>
           <w:rFonts w:ascii="CyrillicaOchrid10U" w:hAnsi="CyrillicaOchrid10U"/>
-          <w:color w:val="000055"/>
+          <w:color w:val="000090"/>
         </w:rPr>
         <w:t>немоудр•</w:t>
       </w:r>
@@ -1100,7 +1100,7 @@
       <w:r>
         <w:rPr>
           <w:rFonts w:ascii="Times New Roman" w:hAnsi="Times New Roman"/>
-          <w:color w:val="550000"/>
+          <w:color w:val="900000"/>
         </w:rPr>
         <w:t>ἄτυφον</w:t>
       </w:r>
@@ -1110,7 +1110,7 @@
       <w:r>
         <w:rPr>
           <w:rFonts w:ascii="CyrillicaOchrid10U" w:hAnsi="CyrillicaOchrid10U"/>
-          <w:color w:val="000055"/>
+          <w:color w:val="000090"/>
         </w:rPr>
         <w:t>велане WGH</w:t>
       </w:r>
@@ -1161,7 +1161,7 @@
       <w:r>
         <w:rPr>
           <w:rFonts w:ascii="Times New Roman" w:hAnsi="Times New Roman"/>
-          <w:color w:val="550000"/>
+          <w:color w:val="900000"/>
         </w:rPr>
         <w:t>ἄτυφον</w:t>
       </w:r>
@@ -1171,7 +1171,7 @@
       <w:r>
         <w:rPr>
           <w:rFonts w:ascii="CyrillicaOchrid10U" w:hAnsi="CyrillicaOchrid10U"/>
-          <w:color w:val="000055"/>
+          <w:color w:val="000090"/>
         </w:rPr>
         <w:t>невелан</w:t>
       </w:r>
@@ -1249,7 +1249,7 @@
       <w:r>
         <w:rPr>
           <w:rFonts w:ascii="Times New Roman" w:hAnsi="Times New Roman"/>
-          <w:color w:val="550000"/>
+          <w:color w:val="900000"/>
         </w:rPr>
         <w:t>ἄτυφον</w:t>
       </w:r>
@@ -1259,7 +1259,7 @@
       <w:r>
         <w:rPr>
           <w:rFonts w:ascii="CyrillicaOchrid10U" w:hAnsi="CyrillicaOchrid10U"/>
-          <w:color w:val="000055"/>
+          <w:color w:val="000090"/>
         </w:rPr>
         <w:t>невел WGH</w:t>
       </w:r>
@@ -1331,7 +1331,7 @@
       <w:r>
         <w:rPr>
           <w:rFonts w:ascii="Times New Roman" w:hAnsi="Times New Roman"/>
-          <w:color w:val="550000"/>
+          <w:color w:val="900000"/>
         </w:rPr>
         <w:t>αὐτοῦ</w:t>
       </w:r>
@@ -1341,7 +1341,7 @@
       <w:r>
         <w:rPr>
           <w:rFonts w:ascii="CyrillicaOchrid10U" w:hAnsi="CyrillicaOchrid10U"/>
-          <w:color w:val="000055"/>
+          <w:color w:val="000090"/>
         </w:rPr>
         <w:t>него•</w:t>
       </w:r>
@@ -1360,7 +1360,7 @@
       <w:r>
         <w:rPr>
           <w:rFonts w:ascii="Times New Roman" w:hAnsi="Times New Roman"/>
-          <w:color w:val="550000"/>
+          <w:color w:val="900000"/>
         </w:rPr>
         <w:t>αὐτοῦ</w:t>
       </w:r>
@@ -1370,7 +1370,7 @@
       <w:r>
         <w:rPr>
           <w:rFonts w:ascii="CyrillicaOchrid10U" w:hAnsi="CyrillicaOchrid10U"/>
-          <w:color w:val="000055"/>
+          <w:color w:val="000090"/>
         </w:rPr>
         <w:t>го</w:t>
       </w:r>
@@ -1409,7 +1409,7 @@
       <w:r>
         <w:rPr>
           <w:rFonts w:ascii="Times New Roman" w:hAnsi="Times New Roman"/>
-          <w:color w:val="550000"/>
+          <w:color w:val="900000"/>
         </w:rPr>
         <w:t>ἀφεὶς</w:t>
       </w:r>
@@ -1419,7 +1419,7 @@
       <w:r>
         <w:rPr>
           <w:rFonts w:ascii="CyrillicaOchrid10U" w:hAnsi="CyrillicaOchrid10U"/>
-          <w:color w:val="000055"/>
+          <w:color w:val="000090"/>
         </w:rPr>
         <w:t>вьврьгь WH</w:t>
       </w:r>
@@ -1470,7 +1470,7 @@
       <w:r>
         <w:rPr>
           <w:rFonts w:ascii="Times New Roman" w:hAnsi="Times New Roman"/>
-          <w:color w:val="550000"/>
+          <w:color w:val="900000"/>
         </w:rPr>
         <w:t>ἀφεὶς</w:t>
       </w:r>
@@ -1480,7 +1480,7 @@
       <w:r>
         <w:rPr>
           <w:rFonts w:ascii="CyrillicaOchrid10U" w:hAnsi="CyrillicaOchrid10U"/>
-          <w:color w:val="000055"/>
+          <w:color w:val="000090"/>
         </w:rPr>
         <w:t>въꙁврьгъ•</w:t>
       </w:r>
@@ -1534,7 +1534,7 @@
       <w:r>
         <w:rPr>
           <w:rFonts w:ascii="Times New Roman" w:hAnsi="Times New Roman"/>
-          <w:color w:val="550000"/>
+          <w:color w:val="900000"/>
         </w:rPr>
         <w:t>βασιλεὺς</w:t>
       </w:r>
@@ -1544,7 +1544,7 @@
       <w:r>
         <w:rPr>
           <w:rFonts w:ascii="CyrillicaOchrid10U" w:hAnsi="CyrillicaOchrid10U"/>
-          <w:color w:val="000055"/>
+          <w:color w:val="000090"/>
         </w:rPr>
         <w:t>цⷭ҇рь</w:t>
       </w:r>
@@ -1595,7 +1595,7 @@
       <w:r>
         <w:rPr>
           <w:rFonts w:ascii="Times New Roman" w:hAnsi="Times New Roman"/>
-          <w:color w:val="550000"/>
+          <w:color w:val="900000"/>
         </w:rPr>
         <w:t>καταλύσαι τὸν βίον</w:t>
       </w:r>
@@ -1605,7 +1605,7 @@
       <w:r>
         <w:rPr>
           <w:rFonts w:ascii="CyrillicaOchrid10U" w:hAnsi="CyrillicaOchrid10U"/>
-          <w:color w:val="000055"/>
+          <w:color w:val="000090"/>
         </w:rPr>
         <w:t>оубьномъ бꙑвъшемъ• ₓ</w:t>
       </w:r>
@@ -1644,7 +1644,7 @@
       <w:r>
         <w:rPr>
           <w:rFonts w:ascii="Times New Roman" w:hAnsi="Times New Roman"/>
-          <w:color w:val="550000"/>
+          <w:color w:val="900000"/>
         </w:rPr>
         <w:t>γάμος</w:t>
       </w:r>
@@ -1654,7 +1654,7 @@
       <w:r>
         <w:rPr>
           <w:rFonts w:ascii="CyrillicaOchrid10U" w:hAnsi="CyrillicaOchrid10U"/>
-          <w:color w:val="000055"/>
+          <w:color w:val="000090"/>
         </w:rPr>
         <w:t>жентва WG</w:t>
       </w:r>
@@ -1705,7 +1705,7 @@
       <w:r>
         <w:rPr>
           <w:rFonts w:ascii="Times New Roman" w:hAnsi="Times New Roman"/>
-          <w:color w:val="550000"/>
+          <w:color w:val="900000"/>
         </w:rPr>
         <w:t>γάμος</w:t>
       </w:r>
@@ -1715,7 +1715,7 @@
       <w:r>
         <w:rPr>
           <w:rFonts w:ascii="CyrillicaOchrid10U" w:hAnsi="CyrillicaOchrid10U"/>
-          <w:color w:val="000055"/>
+          <w:color w:val="000090"/>
         </w:rPr>
         <w:t>млтва</w:t>
       </w:r>
@@ -1781,7 +1781,7 @@
       <w:r>
         <w:rPr>
           <w:rFonts w:ascii="Times New Roman" w:hAnsi="Times New Roman"/>
-          <w:color w:val="550000"/>
+          <w:color w:val="900000"/>
         </w:rPr>
         <w:t>τῶν ἐπὶ γῆς Ch</w:t>
       </w:r>
@@ -1791,7 +1791,7 @@
       <w:r>
         <w:rPr>
           <w:rFonts w:ascii="CyrillicaOchrid10U" w:hAnsi="CyrillicaOchrid10U"/>
-          <w:color w:val="000055"/>
+          <w:color w:val="000090"/>
         </w:rPr>
         <w:t>ₓ ꙁемьнꙑ</w:t>
       </w:r>
@@ -1836,7 +1836,7 @@
       <w:r>
         <w:rPr>
           <w:rFonts w:ascii="Times New Roman" w:hAnsi="Times New Roman"/>
-          <w:color w:val="550000"/>
+          <w:color w:val="900000"/>
         </w:rPr>
         <w:t>ἐγένετο</w:t>
       </w:r>
@@ -1846,7 +1846,7 @@
       <w:r>
         <w:rPr>
           <w:rFonts w:ascii="CyrillicaOchrid10U" w:hAnsi="CyrillicaOchrid10U"/>
-          <w:color w:val="000055"/>
+          <w:color w:val="000090"/>
         </w:rPr>
         <w:t>бꙑсть•</w:t>
       </w:r>
@@ -1889,7 +1889,7 @@
       <w:r>
         <w:rPr>
           <w:rFonts w:ascii="Times New Roman" w:hAnsi="Times New Roman"/>
-          <w:color w:val="550000"/>
+          <w:color w:val="900000"/>
         </w:rPr>
         <w:t>ἔγνωμεν</w:t>
       </w:r>
@@ -1899,7 +1899,7 @@
       <w:r>
         <w:rPr>
           <w:rFonts w:ascii="CyrillicaOchrid10U" w:hAnsi="CyrillicaOchrid10U"/>
-          <w:color w:val="000055"/>
+          <w:color w:val="000090"/>
         </w:rPr>
         <w:t>вдѣл бꙑхомъ•</w:t>
       </w:r>
@@ -1953,7 +1953,7 @@
       <w:r>
         <w:rPr>
           <w:rFonts w:ascii="Times New Roman" w:hAnsi="Times New Roman"/>
-          <w:color w:val="550000"/>
+          <w:color w:val="900000"/>
         </w:rPr>
         <w:t>ἔγνωμεν</w:t>
       </w:r>
@@ -1963,7 +1963,7 @@
       <w:r>
         <w:rPr>
           <w:rFonts w:ascii="CyrillicaOchrid10U" w:hAnsi="CyrillicaOchrid10U"/>
-          <w:color w:val="000055"/>
+          <w:color w:val="000090"/>
         </w:rPr>
         <w:t>вѣдѣл бꙑхомъ WG</w:t>
       </w:r>
@@ -2015,7 +2015,7 @@
       <w:r>
         <w:rPr>
           <w:rFonts w:ascii="Times New Roman" w:hAnsi="Times New Roman"/>
-          <w:color w:val="550000"/>
+          <w:color w:val="900000"/>
         </w:rPr>
         <w:t>ἔγνωμεν</w:t>
       </w:r>
@@ -2025,7 +2025,7 @@
       <w:r>
         <w:rPr>
           <w:rFonts w:ascii="CyrillicaOchrid10U" w:hAnsi="CyrillicaOchrid10U"/>
-          <w:color w:val="000055"/>
+          <w:color w:val="000090"/>
         </w:rPr>
         <w:t>оувѣдѣл бꙑхомъ H</w:t>
       </w:r>
@@ -2088,7 +2088,7 @@
       <w:r>
         <w:rPr>
           <w:rFonts w:ascii="Times New Roman" w:hAnsi="Times New Roman"/>
-          <w:color w:val="550000"/>
+          <w:color w:val="900000"/>
         </w:rPr>
         <w:t>ἔγνωμεν</w:t>
       </w:r>
@@ -2098,7 +2098,7 @@
       <w:r>
         <w:rPr>
           <w:rFonts w:ascii="CyrillicaOchrid10U" w:hAnsi="CyrillicaOchrid10U"/>
-          <w:color w:val="000055"/>
+          <w:color w:val="000090"/>
         </w:rPr>
         <w:t>оувѣдѣл бꙑхомъ H</w:t>
       </w:r>
@@ -2182,7 +2182,7 @@
       <w:r>
         <w:rPr>
           <w:rFonts w:ascii="Times New Roman" w:hAnsi="Times New Roman"/>
-          <w:color w:val="550000"/>
+          <w:color w:val="900000"/>
         </w:rPr>
         <w:t>δεδοικότες καὶ φρίττοντες Ch</w:t>
       </w:r>
@@ -2192,7 +2192,7 @@
       <w:r>
         <w:rPr>
           <w:rFonts w:ascii="CyrillicaOchrid10U" w:hAnsi="CyrillicaOchrid10U"/>
-          <w:color w:val="000055"/>
+          <w:color w:val="000090"/>
         </w:rPr>
         <w:t>боꙗще сѧ</w:t>
       </w:r>
@@ -2252,7 +2252,7 @@
       <w:r>
         <w:rPr>
           <w:rFonts w:ascii="Times New Roman" w:hAnsi="Times New Roman"/>
-          <w:color w:val="550000"/>
+          <w:color w:val="900000"/>
         </w:rPr>
         <w:t>δεσμούμενον</w:t>
       </w:r>
@@ -2262,7 +2262,7 @@
       <w:r>
         <w:rPr>
           <w:rFonts w:ascii="CyrillicaOchrid10U" w:hAnsi="CyrillicaOchrid10U"/>
-          <w:color w:val="000055"/>
+          <w:color w:val="000090"/>
         </w:rPr>
         <w:t>вѧжема</w:t>
       </w:r>
@@ -2325,7 +2325,7 @@
       <w:r>
         <w:rPr>
           <w:rFonts w:ascii="Times New Roman" w:hAnsi="Times New Roman"/>
-          <w:color w:val="550000"/>
+          <w:color w:val="900000"/>
         </w:rPr>
         <w:t>Διὰ τί</w:t>
       </w:r>
@@ -2335,7 +2335,7 @@
       <w:r>
         <w:rPr>
           <w:rFonts w:ascii="CyrillicaOchrid10U" w:hAnsi="CyrillicaOchrid10U"/>
-          <w:color w:val="000055"/>
+          <w:color w:val="000090"/>
         </w:rPr>
         <w:t>поьто</w:t>
       </w:r>
@@ -2377,7 +2377,7 @@
       <w:r>
         <w:rPr>
           <w:rFonts w:ascii="Times New Roman" w:hAnsi="Times New Roman"/>
-          <w:color w:val="550000"/>
+          <w:color w:val="900000"/>
         </w:rPr>
         <w:t>Διὰ</w:t>
       </w:r>
@@ -2387,7 +2387,7 @@
       <w:r>
         <w:rPr>
           <w:rFonts w:ascii="CyrillicaOchrid10U" w:hAnsi="CyrillicaOchrid10U"/>
-          <w:color w:val="000055"/>
+          <w:color w:val="000090"/>
         </w:rPr>
         <w:t>Instr.</w:t>
       </w:r>
@@ -2406,7 +2406,7 @@
       <w:r>
         <w:rPr>
           <w:rFonts w:ascii="Times New Roman" w:hAnsi="Times New Roman"/>
-          <w:color w:val="550000"/>
+          <w:color w:val="900000"/>
         </w:rPr>
         <w:t>διὰ</w:t>
       </w:r>
@@ -2416,7 +2416,7 @@
       <w:r>
         <w:rPr>
           <w:rFonts w:ascii="CyrillicaOchrid10U" w:hAnsi="CyrillicaOchrid10U"/>
-          <w:color w:val="000055"/>
+          <w:color w:val="000090"/>
         </w:rPr>
         <w:t>Instr.</w:t>
       </w:r>
@@ -2458,7 +2458,7 @@
       <w:r>
         <w:rPr>
           <w:rFonts w:ascii="Times New Roman" w:hAnsi="Times New Roman"/>
-          <w:color w:val="550000"/>
+          <w:color w:val="900000"/>
         </w:rPr>
         <w:t>διὰ τῶν σημείων</w:t>
       </w:r>
@@ -2468,7 +2468,7 @@
       <w:r>
         <w:rPr>
           <w:rFonts w:ascii="CyrillicaOchrid10U" w:hAnsi="CyrillicaOchrid10U"/>
-          <w:color w:val="000055"/>
+          <w:color w:val="000090"/>
         </w:rPr>
         <w:t>ꙁнаменв ₓ</w:t>
       </w:r>
@@ -2507,7 +2507,7 @@
       <w:r>
         <w:rPr>
           <w:rFonts w:ascii="Times New Roman" w:hAnsi="Times New Roman"/>
-          <w:color w:val="550000"/>
+          <w:color w:val="900000"/>
         </w:rPr>
         <w:t>διατρίψαντες</w:t>
       </w:r>
@@ -2517,7 +2517,7 @@
       <w:r>
         <w:rPr>
           <w:rFonts w:ascii="CyrillicaOchrid10U" w:hAnsi="CyrillicaOchrid10U"/>
-          <w:color w:val="000055"/>
+          <w:color w:val="000090"/>
         </w:rPr>
         <w:t>бесѣдовашѧ•</w:t>
       </w:r>
@@ -2568,7 +2568,7 @@
       <w:r>
         <w:rPr>
           <w:rFonts w:ascii="Times New Roman" w:hAnsi="Times New Roman"/>
-          <w:color w:val="550000"/>
+          <w:color w:val="900000"/>
         </w:rPr>
         <w:t>δίκας ἔχοντας Ch</w:t>
       </w:r>
@@ -2578,7 +2578,7 @@
       <w:r>
         <w:rPr>
           <w:rFonts w:ascii="CyrillicaOchrid10U" w:hAnsi="CyrillicaOchrid10U"/>
-          <w:color w:val="000055"/>
+          <w:color w:val="000090"/>
         </w:rPr>
         <w:t>помлющмъ къ нмъ•</w:t>
       </w:r>
@@ -2638,7 +2638,7 @@
       <w:r>
         <w:rPr>
           <w:rFonts w:ascii="Times New Roman" w:hAnsi="Times New Roman"/>
-          <w:color w:val="550000"/>
+          <w:color w:val="900000"/>
         </w:rPr>
         <w:t>δοῦλοι</w:t>
       </w:r>
@@ -2648,7 +2648,7 @@
       <w:r>
         <w:rPr>
           <w:rFonts w:ascii="CyrillicaOchrid10U" w:hAnsi="CyrillicaOchrid10U"/>
-          <w:color w:val="000055"/>
+          <w:color w:val="000090"/>
         </w:rPr>
         <w:t>раба•</w:t>
       </w:r>
@@ -2687,7 +2687,7 @@
       <w:r>
         <w:rPr>
           <w:rFonts w:ascii="Times New Roman" w:hAnsi="Times New Roman"/>
-          <w:color w:val="550000"/>
+          <w:color w:val="900000"/>
         </w:rPr>
         <w:t>ἠδυνήθημεν</w:t>
       </w:r>
@@ -2697,7 +2697,7 @@
       <w:r>
         <w:rPr>
           <w:rFonts w:ascii="CyrillicaOchrid10U" w:hAnsi="CyrillicaOchrid10U"/>
-          <w:color w:val="000055"/>
+          <w:color w:val="000090"/>
         </w:rPr>
         <w:t>вьꙁмогл бхомь</w:t>
       </w:r>
@@ -2727,7 +2727,7 @@
       <w:r>
         <w:rPr>
           <w:rFonts w:ascii="Times New Roman" w:hAnsi="Times New Roman"/>
-          <w:color w:val="550000"/>
+          <w:color w:val="900000"/>
         </w:rPr>
         <w:t>ἠδύνατο</w:t>
       </w:r>
@@ -2737,7 +2737,7 @@
       <w:r>
         <w:rPr>
           <w:rFonts w:ascii="CyrillicaOchrid10U" w:hAnsi="CyrillicaOchrid10U"/>
-          <w:color w:val="000055"/>
+          <w:color w:val="000090"/>
         </w:rPr>
         <w:t>бы моглъ</w:t>
       </w:r>
@@ -2776,7 +2776,7 @@
       <w:r>
         <w:rPr>
           <w:rFonts w:ascii="Times New Roman" w:hAnsi="Times New Roman"/>
-          <w:color w:val="550000"/>
+          <w:color w:val="900000"/>
         </w:rPr>
         <w:t>δώδεκα MPaPh</w:t>
       </w:r>
@@ -2786,7 +2786,7 @@
       <w:r>
         <w:rPr>
           <w:rFonts w:ascii="CyrillicaOchrid10U" w:hAnsi="CyrillicaOchrid10U"/>
-          <w:color w:val="000055"/>
+          <w:color w:val="000090"/>
         </w:rPr>
         <w:t>ѡбою на десете•</w:t>
       </w:r>
@@ -2850,7 +2850,7 @@
       <w:r>
         <w:rPr>
           <w:rFonts w:ascii="Times New Roman" w:hAnsi="Times New Roman"/>
-          <w:color w:val="550000"/>
+          <w:color w:val="900000"/>
         </w:rPr>
         <w:t>κάγω</w:t>
       </w:r>
@@ -2860,7 +2860,7 @@
       <w:r>
         <w:rPr>
           <w:rFonts w:ascii="CyrillicaOchrid10U" w:hAnsi="CyrillicaOchrid10U"/>
-          <w:color w:val="000055"/>
+          <w:color w:val="000090"/>
         </w:rPr>
         <w:t>аꙁ</w:t>
       </w:r>
@@ -2879,7 +2879,7 @@
       <w:r>
         <w:rPr>
           <w:rFonts w:ascii="Times New Roman" w:hAnsi="Times New Roman"/>
-          <w:color w:val="550000"/>
+          <w:color w:val="900000"/>
         </w:rPr>
         <w:t>με Cs</w:t>
       </w:r>
@@ -2889,7 +2889,7 @@
       <w:r>
         <w:rPr>
           <w:rFonts w:ascii="CyrillicaOchrid10U" w:hAnsi="CyrillicaOchrid10U"/>
-          <w:color w:val="000055"/>
+          <w:color w:val="000090"/>
         </w:rPr>
         <w:t>мене</w:t>
       </w:r>
@@ -2934,7 +2934,7 @@
       <w:r>
         <w:rPr>
           <w:rFonts w:ascii="Times New Roman" w:hAnsi="Times New Roman"/>
-          <w:color w:val="550000"/>
+          <w:color w:val="900000"/>
         </w:rPr>
         <w:t>ἴδῃ</w:t>
       </w:r>
@@ -2944,7 +2944,7 @@
       <w:r>
         <w:rPr>
           <w:rFonts w:ascii="CyrillicaOchrid10U" w:hAnsi="CyrillicaOchrid10U"/>
-          <w:color w:val="000055"/>
+          <w:color w:val="000090"/>
         </w:rPr>
         <w:t>въꙁьрть</w:t>
       </w:r>
@@ -2989,7 +2989,7 @@
       <w:r>
         <w:rPr>
           <w:rFonts w:ascii="Times New Roman" w:hAnsi="Times New Roman"/>
-          <w:color w:val="550000"/>
+          <w:color w:val="900000"/>
         </w:rPr>
         <w:t>ἴδῃ</w:t>
       </w:r>
@@ -2999,7 +2999,7 @@
       <w:r>
         <w:rPr>
           <w:rFonts w:ascii="CyrillicaOchrid10U" w:hAnsi="CyrillicaOchrid10U"/>
-          <w:color w:val="000055"/>
+          <w:color w:val="000090"/>
         </w:rPr>
         <w:t>оуꙁрть GH</w:t>
       </w:r>
@@ -3059,7 +3059,7 @@
       <w:r>
         <w:rPr>
           <w:rFonts w:ascii="Times New Roman" w:hAnsi="Times New Roman"/>
-          <w:color w:val="550000"/>
+          <w:color w:val="900000"/>
         </w:rPr>
         <w:t>εἰκότως</w:t>
       </w:r>
@@ -3069,7 +3069,7 @@
       <w:r>
         <w:rPr>
           <w:rFonts w:ascii="CyrillicaOchrid10U" w:hAnsi="CyrillicaOchrid10U"/>
-          <w:color w:val="000055"/>
+          <w:color w:val="000090"/>
         </w:rPr>
         <w:t>въ стноу</w:t>
       </w:r>
@@ -3108,7 +3108,7 @@
       <w:r>
         <w:rPr>
           <w:rFonts w:ascii="Times New Roman" w:hAnsi="Times New Roman"/>
-          <w:color w:val="550000"/>
+          <w:color w:val="900000"/>
         </w:rPr>
         <w:t>εἰμί</w:t>
       </w:r>
@@ -3118,7 +3118,7 @@
       <w:r>
         <w:rPr>
           <w:rFonts w:ascii="CyrillicaOchrid10U" w:hAnsi="CyrillicaOchrid10U"/>
-          <w:color w:val="000055"/>
+          <w:color w:val="000090"/>
         </w:rPr>
         <w:t>нѣсть</w:t>
       </w:r>
@@ -3137,7 +3137,7 @@
       <w:r>
         <w:rPr>
           <w:rFonts w:ascii="Times New Roman" w:hAnsi="Times New Roman"/>
-          <w:color w:val="550000"/>
+          <w:color w:val="900000"/>
         </w:rPr>
         <w:t>ᾖ</w:t>
       </w:r>
@@ -3147,7 +3147,7 @@
       <w:r>
         <w:rPr>
           <w:rFonts w:ascii="CyrillicaOchrid10U" w:hAnsi="CyrillicaOchrid10U"/>
-          <w:color w:val="000055"/>
+          <w:color w:val="000090"/>
         </w:rPr>
         <w:t>сть</w:t>
       </w:r>
@@ -3198,7 +3198,7 @@
       <w:r>
         <w:rPr>
           <w:rFonts w:ascii="Times New Roman" w:hAnsi="Times New Roman"/>
-          <w:color w:val="550000"/>
+          <w:color w:val="900000"/>
         </w:rPr>
         <w:t>ἐκ τῆς εἰρήνης</w:t>
       </w:r>
@@ -3208,7 +3208,7 @@
       <w:r>
         <w:rPr>
           <w:rFonts w:ascii="CyrillicaOchrid10U" w:hAnsi="CyrillicaOchrid10U"/>
-          <w:color w:val="000055"/>
+          <w:color w:val="000090"/>
         </w:rPr>
         <w:t>мрно• ₓ</w:t>
       </w:r>
@@ -3247,7 +3247,7 @@
       <w:r>
         <w:rPr>
           <w:rFonts w:ascii="Times New Roman" w:hAnsi="Times New Roman"/>
-          <w:color w:val="550000"/>
+          <w:color w:val="900000"/>
         </w:rPr>
         <w:t>ἐξ</w:t>
       </w:r>
@@ -3257,7 +3257,7 @@
       <w:r>
         <w:rPr>
           <w:rFonts w:ascii="CyrillicaOchrid10U" w:hAnsi="CyrillicaOchrid10U"/>
-          <w:color w:val="000055"/>
+          <w:color w:val="000090"/>
         </w:rPr>
         <w:t>ѿ</w:t>
       </w:r>
@@ -3299,7 +3299,7 @@
       <w:r>
         <w:rPr>
           <w:rFonts w:ascii="Times New Roman" w:hAnsi="Times New Roman"/>
-          <w:color w:val="550000"/>
+          <w:color w:val="900000"/>
         </w:rPr>
         <w:t>ἐκ τῆς εἰρήνης</w:t>
       </w:r>
@@ -3309,7 +3309,7 @@
       <w:r>
         <w:rPr>
           <w:rFonts w:ascii="CyrillicaOchrid10U" w:hAnsi="CyrillicaOchrid10U"/>
-          <w:color w:val="000055"/>
+          <w:color w:val="000090"/>
         </w:rPr>
         <w:t>мрно• ₓ</w:t>
       </w:r>
@@ -3348,7 +3348,7 @@
       <w:r>
         <w:rPr>
           <w:rFonts w:ascii="Times New Roman" w:hAnsi="Times New Roman"/>
-          <w:color w:val="550000"/>
+          <w:color w:val="900000"/>
         </w:rPr>
         <w:t>ἐλεύθεροι</w:t>
       </w:r>
@@ -3358,7 +3358,7 @@
       <w:r>
         <w:rPr>
           <w:rFonts w:ascii="CyrillicaOchrid10U" w:hAnsi="CyrillicaOchrid10U"/>
-          <w:color w:val="000055"/>
+          <w:color w:val="000090"/>
         </w:rPr>
         <w:t>свободн•</w:t>
       </w:r>
@@ -3397,7 +3397,7 @@
       <w:r>
         <w:rPr>
           <w:rFonts w:ascii="Times New Roman" w:hAnsi="Times New Roman"/>
-          <w:color w:val="550000"/>
+          <w:color w:val="900000"/>
         </w:rPr>
         <w:t>ἐξαπορῆσαι</w:t>
       </w:r>
@@ -3407,7 +3407,7 @@
       <w:r>
         <w:rPr>
           <w:rFonts w:ascii="CyrillicaOchrid10U" w:hAnsi="CyrillicaOchrid10U"/>
-          <w:color w:val="000055"/>
+          <w:color w:val="000090"/>
         </w:rPr>
         <w:t>въ неаане въврѣщ</w:t>
       </w:r>
@@ -3458,7 +3458,7 @@
       <w:r>
         <w:rPr>
           <w:rFonts w:ascii="Times New Roman" w:hAnsi="Times New Roman"/>
-          <w:color w:val="550000"/>
+          <w:color w:val="900000"/>
         </w:rPr>
         <w:t>ἐπὶ</w:t>
       </w:r>
@@ -3468,7 +3468,7 @@
       <w:r>
         <w:rPr>
           <w:rFonts w:ascii="CyrillicaOchrid10U" w:hAnsi="CyrillicaOchrid10U"/>
-          <w:color w:val="000055"/>
+          <w:color w:val="000090"/>
         </w:rPr>
         <w:t>ѡ H ѿ WG</w:t>
       </w:r>
@@ -3519,7 +3519,7 @@
       <w:r>
         <w:rPr>
           <w:rFonts w:ascii="Times New Roman" w:hAnsi="Times New Roman"/>
-          <w:color w:val="550000"/>
+          <w:color w:val="900000"/>
         </w:rPr>
         <w:t>ἐπὶ</w:t>
       </w:r>
@@ -3529,7 +3529,7 @@
       <w:r>
         <w:rPr>
           <w:rFonts w:ascii="CyrillicaOchrid10U" w:hAnsi="CyrillicaOchrid10U"/>
-          <w:color w:val="000055"/>
+          <w:color w:val="000090"/>
         </w:rPr>
         <w:t>om.</w:t>
       </w:r>
@@ -3586,7 +3586,7 @@
       <w:r>
         <w:rPr>
           <w:rFonts w:ascii="Times New Roman" w:hAnsi="Times New Roman"/>
-          <w:color w:val="550000"/>
+          <w:color w:val="900000"/>
         </w:rPr>
         <w:t>τῶν ἐπὶ γῆς Ch</w:t>
       </w:r>
@@ -3596,7 +3596,7 @@
       <w:r>
         <w:rPr>
           <w:rFonts w:ascii="CyrillicaOchrid10U" w:hAnsi="CyrillicaOchrid10U"/>
-          <w:color w:val="000055"/>
+          <w:color w:val="000090"/>
         </w:rPr>
         <w:t>ₓ ꙁемьнꙑ</w:t>
       </w:r>
@@ -3641,7 +3641,7 @@
       <w:r>
         <w:rPr>
           <w:rFonts w:ascii="Times New Roman" w:hAnsi="Times New Roman"/>
-          <w:color w:val="550000"/>
+          <w:color w:val="900000"/>
         </w:rPr>
         <w:t>ἐπιτεμεῖν Ch</w:t>
       </w:r>
@@ -3651,7 +3651,7 @@
       <w:r>
         <w:rPr>
           <w:rFonts w:ascii="CyrillicaOchrid10U" w:hAnsi="CyrillicaOchrid10U"/>
-          <w:color w:val="000055"/>
+          <w:color w:val="000090"/>
         </w:rPr>
         <w:t>въ кратъцѣ рекоу•</w:t>
       </w:r>
@@ -3711,7 +3711,7 @@
       <w:r>
         <w:rPr>
           <w:rFonts w:ascii="Times New Roman" w:hAnsi="Times New Roman"/>
-          <w:color w:val="550000"/>
+          <w:color w:val="900000"/>
         </w:rPr>
         <w:t>ἔχῃ</w:t>
       </w:r>
@@ -3721,7 +3721,7 @@
       <w:r>
         <w:rPr>
           <w:rFonts w:ascii="CyrillicaOchrid10U" w:hAnsi="CyrillicaOchrid10U"/>
-          <w:color w:val="000055"/>
+          <w:color w:val="000090"/>
         </w:rPr>
         <w:t>владеть</w:t>
       </w:r>
@@ -3763,7 +3763,7 @@
       <w:r>
         <w:rPr>
           <w:rFonts w:ascii="Times New Roman" w:hAnsi="Times New Roman"/>
-          <w:color w:val="550000"/>
+          <w:color w:val="900000"/>
         </w:rPr>
         <w:t>δίκας ἔχοντας Ch</w:t>
       </w:r>
@@ -3773,7 +3773,7 @@
       <w:r>
         <w:rPr>
           <w:rFonts w:ascii="CyrillicaOchrid10U" w:hAnsi="CyrillicaOchrid10U"/>
-          <w:color w:val="000055"/>
+          <w:color w:val="000090"/>
         </w:rPr>
         <w:t>помлющмъ къ нмъ•</w:t>
       </w:r>
@@ -3845,7 +3845,7 @@
       <w:r>
         <w:rPr>
           <w:rFonts w:ascii="Times New Roman" w:hAnsi="Times New Roman"/>
-          <w:color w:val="550000"/>
+          <w:color w:val="900000"/>
         </w:rPr>
         <w:t>Θεοῦ</w:t>
       </w:r>
@@ -3855,7 +3855,7 @@
       <w:r>
         <w:rPr>
           <w:rFonts w:ascii="CyrillicaOchrid10U" w:hAnsi="CyrillicaOchrid10U"/>
-          <w:color w:val="000055"/>
+          <w:color w:val="000090"/>
         </w:rPr>
         <w:t>боꙁѣ</w:t>
       </w:r>
@@ -3900,7 +3900,7 @@
       <w:r>
         <w:rPr>
           <w:rFonts w:ascii="Times New Roman" w:hAnsi="Times New Roman"/>
-          <w:color w:val="550000"/>
+          <w:color w:val="900000"/>
         </w:rPr>
         <w:t>Θεοῦ</w:t>
       </w:r>
@@ -3910,7 +3910,7 @@
       <w:r>
         <w:rPr>
           <w:rFonts w:ascii="CyrillicaOchrid10U" w:hAnsi="CyrillicaOchrid10U"/>
-          <w:color w:val="000055"/>
+          <w:color w:val="000090"/>
         </w:rPr>
         <w:t>бжї H бж W бж G</w:t>
       </w:r>
@@ -3982,7 +3982,7 @@
       <w:r>
         <w:rPr>
           <w:rFonts w:ascii="Times New Roman" w:hAnsi="Times New Roman"/>
-          <w:color w:val="550000"/>
+          <w:color w:val="900000"/>
         </w:rPr>
         <w:t>οἱ περὶ Ἰάκωβον Cs</w:t>
       </w:r>
@@ -3992,7 +3992,7 @@
       <w:r>
         <w:rPr>
           <w:rFonts w:ascii="CyrillicaOchrid10U" w:hAnsi="CyrillicaOchrid10U"/>
-          <w:color w:val="000055"/>
+          <w:color w:val="000090"/>
         </w:rPr>
         <w:t>ₓ ꙗковъ  братꙗ его•</w:t>
       </w:r>
@@ -4052,7 +4052,7 @@
       <w:r>
         <w:rPr>
           <w:rFonts w:ascii="Times New Roman" w:hAnsi="Times New Roman"/>
-          <w:color w:val="550000"/>
+          <w:color w:val="900000"/>
         </w:rPr>
         <w:t>ιβʹ</w:t>
       </w:r>
@@ -4062,7 +4062,7 @@
       <w:r>
         <w:rPr>
           <w:rFonts w:ascii="CyrillicaOchrid10U" w:hAnsi="CyrillicaOchrid10U"/>
-          <w:color w:val="000055"/>
+          <w:color w:val="000090"/>
         </w:rPr>
         <w:t>ѡбою на десете•</w:t>
       </w:r>
@@ -4120,7 +4120,7 @@
       <w:r>
         <w:rPr>
           <w:rFonts w:ascii="Times New Roman" w:hAnsi="Times New Roman"/>
-          <w:color w:val="550000"/>
+          <w:color w:val="900000"/>
         </w:rPr>
         <w:t>ἰδοὺ</w:t>
       </w:r>
@@ -4130,7 +4130,7 @@
       <w:r>
         <w:rPr>
           <w:rFonts w:ascii="CyrillicaOchrid10U" w:hAnsi="CyrillicaOchrid10U"/>
-          <w:color w:val="000055"/>
+          <w:color w:val="000090"/>
         </w:rPr>
         <w:t>се</w:t>
       </w:r>
@@ -4169,7 +4169,7 @@
       <w:r>
         <w:rPr>
           <w:rFonts w:ascii="Times New Roman" w:hAnsi="Times New Roman"/>
-          <w:color w:val="550000"/>
+          <w:color w:val="900000"/>
         </w:rPr>
         <w:t>καθόλου</w:t>
       </w:r>
@@ -4179,7 +4179,7 @@
       <w:r>
         <w:rPr>
           <w:rFonts w:ascii="CyrillicaOchrid10U" w:hAnsi="CyrillicaOchrid10U"/>
-          <w:color w:val="000055"/>
+          <w:color w:val="000090"/>
         </w:rPr>
         <w:t>всѣмъ</w:t>
       </w:r>
@@ -4218,7 +4218,7 @@
       <w:r>
         <w:rPr>
           <w:rFonts w:ascii="Times New Roman" w:hAnsi="Times New Roman"/>
-          <w:color w:val="550000"/>
+          <w:color w:val="900000"/>
         </w:rPr>
         <w:t>καὶ</w:t>
       </w:r>
@@ -4228,7 +4228,7 @@
       <w:r>
         <w:rPr>
           <w:rFonts w:ascii="CyrillicaOchrid10U" w:hAnsi="CyrillicaOchrid10U"/>
-          <w:color w:val="000055"/>
+          <w:color w:val="000090"/>
         </w:rPr>
         <w:t></w:t>
       </w:r>
@@ -4265,7 +4265,7 @@
       <w:r>
         <w:rPr>
           <w:rFonts w:ascii="Times New Roman" w:hAnsi="Times New Roman"/>
-          <w:color w:val="550000"/>
+          <w:color w:val="900000"/>
         </w:rPr>
         <w:t>κάγω</w:t>
       </w:r>
@@ -4275,7 +4275,7 @@
       <w:r>
         <w:rPr>
           <w:rFonts w:ascii="CyrillicaOchrid10U" w:hAnsi="CyrillicaOchrid10U"/>
-          <w:color w:val="000055"/>
+          <w:color w:val="000090"/>
         </w:rPr>
         <w:t></w:t>
       </w:r>
@@ -4305,7 +4305,7 @@
       <w:r>
         <w:rPr>
           <w:rFonts w:ascii="Times New Roman" w:hAnsi="Times New Roman"/>
-          <w:color w:val="550000"/>
+          <w:color w:val="900000"/>
         </w:rPr>
         <w:t>καὶ</w:t>
       </w:r>
@@ -4315,7 +4315,7 @@
       <w:r>
         <w:rPr>
           <w:rFonts w:ascii="CyrillicaOchrid10U" w:hAnsi="CyrillicaOchrid10U"/>
-          <w:color w:val="000055"/>
+          <w:color w:val="000090"/>
         </w:rPr>
         <w:t>л WGH</w:t>
       </w:r>
@@ -4366,7 +4366,7 @@
       <w:r>
         <w:rPr>
           <w:rFonts w:ascii="Times New Roman" w:hAnsi="Times New Roman"/>
-          <w:color w:val="550000"/>
+          <w:color w:val="900000"/>
         </w:rPr>
         <w:t>καὶ</w:t>
       </w:r>
@@ -4376,7 +4376,7 @@
       <w:r>
         <w:rPr>
           <w:rFonts w:ascii="CyrillicaOchrid10U" w:hAnsi="CyrillicaOchrid10U"/>
-          <w:color w:val="000055"/>
+          <w:color w:val="000090"/>
         </w:rPr>
         <w:t>л</w:t>
       </w:r>
@@ -4433,7 +4433,7 @@
       <w:r>
         <w:rPr>
           <w:rFonts w:ascii="Times New Roman" w:hAnsi="Times New Roman"/>
-          <w:color w:val="550000"/>
+          <w:color w:val="900000"/>
         </w:rPr>
         <w:t>δεδοικότες καὶ φρίττοντες Ch</w:t>
       </w:r>
@@ -4443,7 +4443,7 @@
       <w:r>
         <w:rPr>
           <w:rFonts w:ascii="CyrillicaOchrid10U" w:hAnsi="CyrillicaOchrid10U"/>
-          <w:color w:val="000055"/>
+          <w:color w:val="000090"/>
         </w:rPr>
         <w:t>боꙗще сѧ</w:t>
       </w:r>
@@ -4506,7 +4506,7 @@
       <w:r>
         <w:rPr>
           <w:rFonts w:ascii="Times New Roman" w:hAnsi="Times New Roman"/>
-          <w:color w:val="550000"/>
+          <w:color w:val="900000"/>
         </w:rPr>
         <w:t>πάντη τε καὶ πάντως</w:t>
       </w:r>
@@ -4516,7 +4516,7 @@
       <w:r>
         <w:rPr>
           <w:rFonts w:ascii="CyrillicaOchrid10U" w:hAnsi="CyrillicaOchrid10U"/>
-          <w:color w:val="000055"/>
+          <w:color w:val="000090"/>
         </w:rPr>
         <w:t>ꙁ вьсѣхъ странъ</w:t>
       </w:r>
@@ -4555,7 +4555,7 @@
       <w:r>
         <w:rPr>
           <w:rFonts w:ascii="Times New Roman" w:hAnsi="Times New Roman"/>
-          <w:color w:val="550000"/>
+          <w:color w:val="900000"/>
         </w:rPr>
         <w:t>κἂν</w:t>
       </w:r>
@@ -4565,7 +4565,7 @@
       <w:r>
         <w:rPr>
           <w:rFonts w:ascii="CyrillicaOchrid10U" w:hAnsi="CyrillicaOchrid10U"/>
-          <w:color w:val="000055"/>
+          <w:color w:val="000090"/>
         </w:rPr>
         <w:t></w:t>
       </w:r>
@@ -4595,7 +4595,7 @@
       <w:r>
         <w:rPr>
           <w:rFonts w:ascii="Times New Roman" w:hAnsi="Times New Roman"/>
-          <w:color w:val="550000"/>
+          <w:color w:val="900000"/>
         </w:rPr>
         <w:t>κἂν</w:t>
       </w:r>
@@ -4605,7 +4605,7 @@
       <w:r>
         <w:rPr>
           <w:rFonts w:ascii="CyrillicaOchrid10U" w:hAnsi="CyrillicaOchrid10U"/>
-          <w:color w:val="000055"/>
+          <w:color w:val="000090"/>
         </w:rPr>
         <w:t>л WG</w:t>
       </w:r>
@@ -4656,7 +4656,7 @@
       <w:r>
         <w:rPr>
           <w:rFonts w:ascii="Times New Roman" w:hAnsi="Times New Roman"/>
-          <w:color w:val="550000"/>
+          <w:color w:val="900000"/>
         </w:rPr>
         <w:t>κἂν</w:t>
       </w:r>
@@ -4666,7 +4666,7 @@
       <w:r>
         <w:rPr>
           <w:rFonts w:ascii="CyrillicaOchrid10U" w:hAnsi="CyrillicaOchrid10U"/>
-          <w:color w:val="000055"/>
+          <w:color w:val="000090"/>
         </w:rPr>
         <w:t>л</w:t>
       </w:r>
@@ -4711,7 +4711,7 @@
       <w:r>
         <w:rPr>
           <w:rFonts w:ascii="Times New Roman" w:hAnsi="Times New Roman"/>
-          <w:color w:val="550000"/>
+          <w:color w:val="900000"/>
         </w:rPr>
         <w:t>κἂν</w:t>
       </w:r>
@@ -4721,7 +4721,7 @@
       <w:r>
         <w:rPr>
           <w:rFonts w:ascii="CyrillicaOchrid10U" w:hAnsi="CyrillicaOchrid10U"/>
-          <w:color w:val="000055"/>
+          <w:color w:val="000090"/>
         </w:rPr>
         <w:t>тѣмь л WH</w:t>
       </w:r>
@@ -4772,7 +4772,7 @@
       <w:r>
         <w:rPr>
           <w:rFonts w:ascii="Times New Roman" w:hAnsi="Times New Roman"/>
-          <w:color w:val="550000"/>
+          <w:color w:val="900000"/>
         </w:rPr>
         <w:t>κἂν</w:t>
       </w:r>
@@ -4782,7 +4782,7 @@
       <w:r>
         <w:rPr>
           <w:rFonts w:ascii="CyrillicaOchrid10U" w:hAnsi="CyrillicaOchrid10U"/>
-          <w:color w:val="000055"/>
+          <w:color w:val="000090"/>
         </w:rPr>
         <w:t>аще </w:t>
       </w:r>
@@ -4812,7 +4812,7 @@
       <w:r>
         <w:rPr>
           <w:rFonts w:ascii="Times New Roman" w:hAnsi="Times New Roman"/>
-          <w:color w:val="550000"/>
+          <w:color w:val="900000"/>
         </w:rPr>
         <w:t>κἂν</w:t>
       </w:r>
@@ -4822,7 +4822,7 @@
       <w:r>
         <w:rPr>
           <w:rFonts w:ascii="CyrillicaOchrid10U" w:hAnsi="CyrillicaOchrid10U"/>
-          <w:color w:val="000055"/>
+          <w:color w:val="000090"/>
         </w:rPr>
         <w:t>тѣмь л</w:t>
       </w:r>
@@ -4888,7 +4888,7 @@
       <w:r>
         <w:rPr>
           <w:rFonts w:ascii="Times New Roman" w:hAnsi="Times New Roman"/>
-          <w:color w:val="550000"/>
+          <w:color w:val="900000"/>
         </w:rPr>
         <w:t>καταλύσαι τὸν βίον</w:t>
       </w:r>
@@ -4898,7 +4898,7 @@
       <w:r>
         <w:rPr>
           <w:rFonts w:ascii="CyrillicaOchrid10U" w:hAnsi="CyrillicaOchrid10U"/>
-          <w:color w:val="000055"/>
+          <w:color w:val="000090"/>
         </w:rPr>
         <w:t>оубьномъ бꙑвъшемъ• ₓ</w:t>
       </w:r>
@@ -4949,7 +4949,7 @@
       <w:r>
         <w:rPr>
           <w:rFonts w:ascii="Times New Roman" w:hAnsi="Times New Roman"/>
-          <w:color w:val="550000"/>
+          <w:color w:val="900000"/>
         </w:rPr>
         <w:t>ποιῆσαι κοινωνοὺς</w:t>
       </w:r>
@@ -4959,7 +4959,7 @@
       <w:r>
         <w:rPr>
           <w:rFonts w:ascii="CyrillicaOchrid10U" w:hAnsi="CyrillicaOchrid10U"/>
-          <w:color w:val="000055"/>
+          <w:color w:val="000090"/>
         </w:rPr>
         <w:t>прьтьнц боудоуть</w:t>
       </w:r>
@@ -5004,7 +5004,7 @@
       <w:r>
         <w:rPr>
           <w:rFonts w:ascii="Times New Roman" w:hAnsi="Times New Roman"/>
-          <w:color w:val="550000"/>
+          <w:color w:val="900000"/>
         </w:rPr>
         <w:t>ποιῆσαι κοινωνοὺς</w:t>
       </w:r>
@@ -5014,7 +5014,7 @@
       <w:r>
         <w:rPr>
           <w:rFonts w:ascii="CyrillicaOchrid10U" w:hAnsi="CyrillicaOchrid10U"/>
-          <w:color w:val="000055"/>
+          <w:color w:val="000090"/>
         </w:rPr>
         <w:t>престнц быт H престьнц быт G</w:t>
       </w:r>
@@ -5074,7 +5074,7 @@
       <w:r>
         <w:rPr>
           <w:rFonts w:ascii="Times New Roman" w:hAnsi="Times New Roman"/>
-          <w:color w:val="550000"/>
+          <w:color w:val="900000"/>
         </w:rPr>
         <w:t>κορυφὴν</w:t>
       </w:r>
@@ -5084,7 +5084,7 @@
       <w:r>
         <w:rPr>
           <w:rFonts w:ascii="CyrillicaOchrid10U" w:hAnsi="CyrillicaOchrid10U"/>
-          <w:color w:val="000055"/>
+          <w:color w:val="000090"/>
         </w:rPr>
         <w:t>вргь(!)</w:t>
       </w:r>
@@ -5123,7 +5123,7 @@
       <w:r>
         <w:rPr>
           <w:rFonts w:ascii="Times New Roman" w:hAnsi="Times New Roman"/>
-          <w:color w:val="550000"/>
+          <w:color w:val="900000"/>
         </w:rPr>
         <w:t>Κύριος</w:t>
       </w:r>
@@ -5133,7 +5133,7 @@
       <w:r>
         <w:rPr>
           <w:rFonts w:ascii="CyrillicaOchrid10U" w:hAnsi="CyrillicaOchrid10U"/>
-          <w:color w:val="000055"/>
+          <w:color w:val="000090"/>
         </w:rPr>
         <w:t>гь WH</w:t>
       </w:r>
@@ -5196,7 +5196,7 @@
       <w:r>
         <w:rPr>
           <w:rFonts w:ascii="Times New Roman" w:hAnsi="Times New Roman"/>
-          <w:color w:val="550000"/>
+          <w:color w:val="900000"/>
         </w:rPr>
         <w:t>Κύριος</w:t>
       </w:r>
@@ -5206,7 +5206,7 @@
       <w:r>
         <w:rPr>
           <w:rFonts w:ascii="CyrillicaOchrid10U" w:hAnsi="CyrillicaOchrid10U"/>
-          <w:color w:val="000055"/>
+          <w:color w:val="000090"/>
         </w:rPr>
         <w:t>хъ</w:t>
       </w:r>
@@ -5272,7 +5272,7 @@
       <w:r>
         <w:rPr>
           <w:rFonts w:ascii="Times New Roman" w:hAnsi="Times New Roman"/>
-          <w:color w:val="550000"/>
+          <w:color w:val="900000"/>
         </w:rPr>
         <w:t>λέγουσι Ch</w:t>
       </w:r>
@@ -5282,7 +5282,7 @@
       <w:r>
         <w:rPr>
           <w:rFonts w:ascii="CyrillicaOchrid10U" w:hAnsi="CyrillicaOchrid10U"/>
-          <w:color w:val="000055"/>
+          <w:color w:val="000090"/>
         </w:rPr>
         <w:t>глаголють</w:t>
       </w:r>
@@ -5342,7 +5342,7 @@
       <w:r>
         <w:rPr>
           <w:rFonts w:ascii="Times New Roman" w:hAnsi="Times New Roman"/>
-          <w:color w:val="550000"/>
+          <w:color w:val="900000"/>
         </w:rPr>
         <w:t>Λόγος</w:t>
       </w:r>
@@ -5352,7 +5352,7 @@
       <w:r>
         <w:rPr>
           <w:rFonts w:ascii="CyrillicaOchrid10U" w:hAnsi="CyrillicaOchrid10U"/>
-          <w:color w:val="000055"/>
+          <w:color w:val="000090"/>
         </w:rPr>
         <w:t>слово</w:t>
       </w:r>
@@ -5375,7 +5375,7 @@
       <w:r>
         <w:rPr>
           <w:rFonts w:ascii="Times New Roman" w:hAnsi="Times New Roman"/>
-          <w:color w:val="550000"/>
+          <w:color w:val="900000"/>
         </w:rPr>
         <w:t>λόγοις</w:t>
       </w:r>
@@ -5385,7 +5385,7 @@
       <w:r>
         <w:rPr>
           <w:rFonts w:ascii="CyrillicaOchrid10U" w:hAnsi="CyrillicaOchrid10U"/>
-          <w:color w:val="000055"/>
+          <w:color w:val="000090"/>
         </w:rPr>
         <w:t>словесехъ</w:t>
       </w:r>
@@ -5404,7 +5404,7 @@
       <w:r>
         <w:rPr>
           <w:rFonts w:ascii="Times New Roman" w:hAnsi="Times New Roman"/>
-          <w:color w:val="550000"/>
+          <w:color w:val="900000"/>
         </w:rPr>
         <w:t>λόγῳ MPaPbPc</w:t>
       </w:r>
@@ -5414,7 +5414,7 @@
       <w:r>
         <w:rPr>
           <w:rFonts w:ascii="CyrillicaOchrid10U" w:hAnsi="CyrillicaOchrid10U"/>
-          <w:color w:val="000055"/>
+          <w:color w:val="000090"/>
         </w:rPr>
         <w:t>словомь</w:t>
       </w:r>
@@ -5478,7 +5478,7 @@
       <w:r>
         <w:rPr>
           <w:rFonts w:ascii="Times New Roman" w:hAnsi="Times New Roman"/>
-          <w:color w:val="550000"/>
+          <w:color w:val="900000"/>
         </w:rPr>
         <w:t>μαθοῦσα ἔμελλεν</w:t>
       </w:r>
@@ -5488,7 +5488,7 @@
       <w:r>
         <w:rPr>
           <w:rFonts w:ascii="CyrillicaOchrid10U" w:hAnsi="CyrillicaOchrid10U"/>
-          <w:color w:val="000055"/>
+          <w:color w:val="000090"/>
         </w:rPr>
         <w:t>оувѣдѣла бꙑ</w:t>
       </w:r>
@@ -5527,7 +5527,7 @@
       <w:r>
         <w:rPr>
           <w:rFonts w:ascii="Times New Roman" w:hAnsi="Times New Roman"/>
-          <w:color w:val="550000"/>
+          <w:color w:val="900000"/>
         </w:rPr>
         <w:t>μαστιζόμενον</w:t>
       </w:r>
@@ -5537,7 +5537,7 @@
       <w:r>
         <w:rPr>
           <w:rFonts w:ascii="CyrillicaOchrid10U" w:hAnsi="CyrillicaOchrid10U"/>
-          <w:color w:val="000055"/>
+          <w:color w:val="000090"/>
         </w:rPr>
         <w:t>бьма</w:t>
       </w:r>
@@ -5576,7 +5576,7 @@
       <w:r>
         <w:rPr>
           <w:rFonts w:ascii="Times New Roman" w:hAnsi="Times New Roman"/>
-          <w:color w:val="550000"/>
+          <w:color w:val="900000"/>
         </w:rPr>
         <w:t>μαθοῦσα ἔμελλεν</w:t>
       </w:r>
@@ -5586,7 +5586,7 @@
       <w:r>
         <w:rPr>
           <w:rFonts w:ascii="CyrillicaOchrid10U" w:hAnsi="CyrillicaOchrid10U"/>
-          <w:color w:val="000055"/>
+          <w:color w:val="000090"/>
         </w:rPr>
         <w:t>оувѣдѣла бꙑ</w:t>
       </w:r>
@@ -5637,7 +5637,7 @@
       <w:r>
         <w:rPr>
           <w:rFonts w:ascii="Times New Roman" w:hAnsi="Times New Roman"/>
-          <w:color w:val="550000"/>
+          <w:color w:val="900000"/>
         </w:rPr>
         <w:t>μετὰ</w:t>
       </w:r>
@@ -5647,7 +5647,7 @@
       <w:r>
         <w:rPr>
           <w:rFonts w:ascii="CyrillicaOchrid10U" w:hAnsi="CyrillicaOchrid10U"/>
-          <w:color w:val="000055"/>
+          <w:color w:val="000090"/>
         </w:rPr>
         <w:t>по</w:t>
       </w:r>
@@ -5672,7 +5672,7 @@
       <w:r>
         <w:rPr>
           <w:rFonts w:ascii="Times New Roman" w:hAnsi="Times New Roman"/>
-          <w:color w:val="550000"/>
+          <w:color w:val="900000"/>
         </w:rPr>
         <w:t>μετ’</w:t>
       </w:r>
@@ -5682,7 +5682,7 @@
       <w:r>
         <w:rPr>
           <w:rFonts w:ascii="CyrillicaOchrid10U" w:hAnsi="CyrillicaOchrid10U"/>
-          <w:color w:val="000055"/>
+          <w:color w:val="000090"/>
         </w:rPr>
         <w:t>по</w:t>
       </w:r>
@@ -5721,7 +5721,7 @@
       <w:r>
         <w:rPr>
           <w:rFonts w:ascii="Times New Roman" w:hAnsi="Times New Roman"/>
-          <w:color w:val="550000"/>
+          <w:color w:val="900000"/>
         </w:rPr>
         <w:t>μονογενοῦς</w:t>
       </w:r>
@@ -5731,7 +5731,7 @@
       <w:r>
         <w:rPr>
           <w:rFonts w:ascii="CyrillicaOchrid10U" w:hAnsi="CyrillicaOchrid10U"/>
-          <w:color w:val="000055"/>
+          <w:color w:val="000090"/>
         </w:rPr>
         <w:t>ноадѣмь</w:t>
       </w:r>
@@ -5765,7 +5765,7 @@
       <w:r>
         <w:rPr>
           <w:rFonts w:ascii="Times New Roman" w:hAnsi="Times New Roman"/>
-          <w:color w:val="550000"/>
+          <w:color w:val="900000"/>
         </w:rPr>
         <w:t>μονογενοῦς</w:t>
       </w:r>
@@ -5775,7 +5775,7 @@
       <w:r>
         <w:rPr>
           <w:rFonts w:ascii="CyrillicaOchrid10U" w:hAnsi="CyrillicaOchrid10U"/>
-          <w:color w:val="000055"/>
+          <w:color w:val="000090"/>
         </w:rPr>
         <w:t>ноедаго G</w:t>
       </w:r>
@@ -5831,7 +5831,7 @@
       <w:r>
         <w:rPr>
           <w:rFonts w:ascii="Times New Roman" w:hAnsi="Times New Roman"/>
-          <w:color w:val="550000"/>
+          <w:color w:val="900000"/>
         </w:rPr>
         <w:t>μονογενὴς</w:t>
       </w:r>
@@ -5841,7 +5841,7 @@
       <w:r>
         <w:rPr>
           <w:rFonts w:ascii="CyrillicaOchrid10U" w:hAnsi="CyrillicaOchrid10U"/>
-          <w:color w:val="000055"/>
+          <w:color w:val="000090"/>
         </w:rPr>
         <w:t>ноадꙑ</w:t>
       </w:r>
@@ -5886,7 +5886,7 @@
       <w:r>
         <w:rPr>
           <w:rFonts w:ascii="Times New Roman" w:hAnsi="Times New Roman"/>
-          <w:color w:val="550000"/>
+          <w:color w:val="900000"/>
         </w:rPr>
         <w:t>μονογενοῦς</w:t>
       </w:r>
@@ -5896,7 +5896,7 @@
       <w:r>
         <w:rPr>
           <w:rFonts w:ascii="CyrillicaOchrid10U" w:hAnsi="CyrillicaOchrid10U"/>
-          <w:color w:val="000055"/>
+          <w:color w:val="000090"/>
         </w:rPr>
         <w:t>днородоу H</w:t>
       </w:r>
@@ -5952,7 +5952,7 @@
       <w:r>
         <w:rPr>
           <w:rFonts w:ascii="Times New Roman" w:hAnsi="Times New Roman"/>
-          <w:color w:val="550000"/>
+          <w:color w:val="900000"/>
         </w:rPr>
         <w:t>μονογενῆ</w:t>
       </w:r>
@@ -5962,7 +5962,7 @@
       <w:r>
         <w:rPr>
           <w:rFonts w:ascii="CyrillicaOchrid10U" w:hAnsi="CyrillicaOchrid10U"/>
-          <w:color w:val="000055"/>
+          <w:color w:val="000090"/>
         </w:rPr>
         <w:t>днородоу H</w:t>
       </w:r>
@@ -6013,7 +6013,7 @@
       <w:r>
         <w:rPr>
           <w:rFonts w:ascii="Times New Roman" w:hAnsi="Times New Roman"/>
-          <w:color w:val="550000"/>
+          <w:color w:val="900000"/>
         </w:rPr>
         <w:t>μονογενοῦς</w:t>
       </w:r>
@@ -6023,7 +6023,7 @@
       <w:r>
         <w:rPr>
           <w:rFonts w:ascii="CyrillicaOchrid10U" w:hAnsi="CyrillicaOchrid10U"/>
-          <w:color w:val="000055"/>
+          <w:color w:val="000090"/>
         </w:rPr>
         <w:t>дноедаго</w:t>
       </w:r>
@@ -6042,7 +6042,7 @@
       <w:r>
         <w:rPr>
           <w:rFonts w:ascii="Times New Roman" w:hAnsi="Times New Roman"/>
-          <w:color w:val="550000"/>
+          <w:color w:val="900000"/>
         </w:rPr>
         <w:t>μονογενοῦς</w:t>
       </w:r>
@@ -6052,7 +6052,7 @@
       <w:r>
         <w:rPr>
           <w:rFonts w:ascii="CyrillicaOchrid10U" w:hAnsi="CyrillicaOchrid10U"/>
-          <w:color w:val="000055"/>
+          <w:color w:val="000090"/>
         </w:rPr>
         <w:t>дноедоу</w:t>
       </w:r>
@@ -6099,7 +6099,7 @@
       <w:r>
         <w:rPr>
           <w:rFonts w:ascii="Times New Roman" w:hAnsi="Times New Roman"/>
-          <w:color w:val="550000"/>
+          <w:color w:val="900000"/>
         </w:rPr>
         <w:t>μονογενοῦς</w:t>
       </w:r>
@@ -6109,7 +6109,7 @@
       <w:r>
         <w:rPr>
           <w:rFonts w:ascii="CyrillicaOchrid10U" w:hAnsi="CyrillicaOchrid10U"/>
-          <w:color w:val="000055"/>
+          <w:color w:val="000090"/>
         </w:rPr>
         <w:t>дноедѣмь WH</w:t>
       </w:r>
@@ -6149,7 +6149,7 @@
       <w:r>
         <w:rPr>
           <w:rFonts w:ascii="Times New Roman" w:hAnsi="Times New Roman"/>
-          <w:color w:val="550000"/>
+          <w:color w:val="900000"/>
         </w:rPr>
         <w:t>μονογενὴς</w:t>
       </w:r>
@@ -6159,7 +6159,7 @@
       <w:r>
         <w:rPr>
           <w:rFonts w:ascii="CyrillicaOchrid10U" w:hAnsi="CyrillicaOchrid10U"/>
-          <w:color w:val="000055"/>
+          <w:color w:val="000090"/>
         </w:rPr>
         <w:t>дноеды WH</w:t>
       </w:r>
@@ -6199,7 +6199,7 @@
       <w:r>
         <w:rPr>
           <w:rFonts w:ascii="Times New Roman" w:hAnsi="Times New Roman"/>
-          <w:color w:val="550000"/>
+          <w:color w:val="900000"/>
         </w:rPr>
         <w:t>μονογενῆ</w:t>
       </w:r>
@@ -6209,7 +6209,7 @@
       <w:r>
         <w:rPr>
           <w:rFonts w:ascii="CyrillicaOchrid10U" w:hAnsi="CyrillicaOchrid10U"/>
-          <w:color w:val="000055"/>
+          <w:color w:val="000090"/>
         </w:rPr>
         <w:t>дноедоу</w:t>
       </w:r>
@@ -6263,7 +6263,7 @@
       <w:r>
         <w:rPr>
           <w:rFonts w:ascii="Times New Roman" w:hAnsi="Times New Roman"/>
-          <w:color w:val="550000"/>
+          <w:color w:val="900000"/>
         </w:rPr>
         <w:t>διὰ τῶν σημείων</w:t>
       </w:r>
@@ -6273,7 +6273,7 @@
       <w:r>
         <w:rPr>
           <w:rFonts w:ascii="CyrillicaOchrid10U" w:hAnsi="CyrillicaOchrid10U"/>
-          <w:color w:val="000055"/>
+          <w:color w:val="000090"/>
         </w:rPr>
         <w:t>ꙁнаменв ₓ</w:t>
       </w:r>
@@ -6292,7 +6292,7 @@
       <w:r>
         <w:rPr>
           <w:rFonts w:ascii="Times New Roman" w:hAnsi="Times New Roman"/>
-          <w:color w:val="550000"/>
+          <w:color w:val="900000"/>
         </w:rPr>
         <w:t>καταλύσαι τὸν βίον</w:t>
       </w:r>
@@ -6302,7 +6302,7 @@
       <w:r>
         <w:rPr>
           <w:rFonts w:ascii="CyrillicaOchrid10U" w:hAnsi="CyrillicaOchrid10U"/>
-          <w:color w:val="000055"/>
+          <w:color w:val="000090"/>
         </w:rPr>
         <w:t>оубьномъ бꙑвъшемъ• ₓ</w:t>
       </w:r>
@@ -6321,7 +6321,7 @@
       <w:r>
         <w:rPr>
           <w:rFonts w:ascii="Times New Roman" w:hAnsi="Times New Roman"/>
-          <w:color w:val="550000"/>
+          <w:color w:val="900000"/>
         </w:rPr>
         <w:t>οἱ περὶ Ἰάκωβον Cs</w:t>
       </w:r>
@@ -6331,7 +6331,7 @@
       <w:r>
         <w:rPr>
           <w:rFonts w:ascii="CyrillicaOchrid10U" w:hAnsi="CyrillicaOchrid10U"/>
-          <w:color w:val="000055"/>
+          <w:color w:val="000090"/>
         </w:rPr>
         <w:t>ₓ ꙗковъ  братꙗ его•</w:t>
       </w:r>
@@ -6356,7 +6356,7 @@
       <w:r>
         <w:rPr>
           <w:rFonts w:ascii="Times New Roman" w:hAnsi="Times New Roman"/>
-          <w:color w:val="550000"/>
+          <w:color w:val="900000"/>
         </w:rPr>
         <w:t>ταῖς ἄνω</w:t>
       </w:r>
@@ -6366,7 +6366,7 @@
       <w:r>
         <w:rPr>
           <w:rFonts w:ascii="CyrillicaOchrid10U" w:hAnsi="CyrillicaOchrid10U"/>
-          <w:color w:val="000055"/>
+          <w:color w:val="000090"/>
         </w:rPr>
         <w:t>ₓ вышьнмь</w:t>
       </w:r>
@@ -6385,7 +6385,7 @@
       <w:r>
         <w:rPr>
           <w:rFonts w:ascii="Times New Roman" w:hAnsi="Times New Roman"/>
-          <w:color w:val="550000"/>
+          <w:color w:val="900000"/>
         </w:rPr>
         <w:t>τοὺς ὑποτεταγμένους Ch</w:t>
       </w:r>
@@ -6395,7 +6395,7 @@
       <w:r>
         <w:rPr>
           <w:rFonts w:ascii="CyrillicaOchrid10U" w:hAnsi="CyrillicaOchrid10U"/>
-          <w:color w:val="000055"/>
+          <w:color w:val="000090"/>
         </w:rPr>
         <w:t>ₓ соущмъ подъ нм•</w:t>
       </w:r>
@@ -6435,7 +6435,7 @@
       <w:r>
         <w:rPr>
           <w:rFonts w:ascii="Times New Roman" w:hAnsi="Times New Roman"/>
-          <w:color w:val="550000"/>
+          <w:color w:val="900000"/>
         </w:rPr>
         <w:t>τῆς πάλαι</w:t>
       </w:r>
@@ -6445,7 +6445,7 @@
       <w:r>
         <w:rPr>
           <w:rFonts w:ascii="CyrillicaOchrid10U" w:hAnsi="CyrillicaOchrid10U"/>
-          <w:color w:val="000055"/>
+          <w:color w:val="000090"/>
         </w:rPr>
         <w:t>ₓ ветьхоую</w:t>
       </w:r>
@@ -6464,7 +6464,7 @@
       <w:r>
         <w:rPr>
           <w:rFonts w:ascii="Times New Roman" w:hAnsi="Times New Roman"/>
-          <w:color w:val="550000"/>
+          <w:color w:val="900000"/>
         </w:rPr>
         <w:t>τῶν ἐπὶ γῆς Ch</w:t>
       </w:r>
@@ -6474,7 +6474,7 @@
       <w:r>
         <w:rPr>
           <w:rFonts w:ascii="CyrillicaOchrid10U" w:hAnsi="CyrillicaOchrid10U"/>
-          <w:color w:val="000055"/>
+          <w:color w:val="000090"/>
         </w:rPr>
         <w:t>ₓ ꙁемьнꙑ</w:t>
       </w:r>
@@ -6499,7 +6499,7 @@
       <w:r>
         <w:rPr>
           <w:rFonts w:ascii="Times New Roman" w:hAnsi="Times New Roman"/>
-          <w:color w:val="550000"/>
+          <w:color w:val="900000"/>
         </w:rPr>
         <w:t>ἐκ τῆς εἰρήνης</w:t>
       </w:r>
@@ -6509,7 +6509,7 @@
       <w:r>
         <w:rPr>
           <w:rFonts w:ascii="CyrillicaOchrid10U" w:hAnsi="CyrillicaOchrid10U"/>
-          <w:color w:val="000055"/>
+          <w:color w:val="000090"/>
         </w:rPr>
         <w:t>мрно• ₓ</w:t>
       </w:r>
@@ -6528,7 +6528,7 @@
       <w:r>
         <w:rPr>
           <w:rFonts w:ascii="Times New Roman" w:hAnsi="Times New Roman"/>
-          <w:color w:val="550000"/>
+          <w:color w:val="900000"/>
         </w:rPr>
         <w:t>ὁ</w:t>
       </w:r>
@@ -6538,7 +6538,7 @@
       <w:r>
         <w:rPr>
           <w:rFonts w:ascii="CyrillicaOchrid10U" w:hAnsi="CyrillicaOchrid10U"/>
-          <w:color w:val="000055"/>
+          <w:color w:val="000090"/>
         </w:rPr>
         <w:t>ₓ</w:t>
       </w:r>
@@ -6581,7 +6581,7 @@
       <w:r>
         <w:rPr>
           <w:rFonts w:ascii="Times New Roman" w:hAnsi="Times New Roman"/>
-          <w:color w:val="550000"/>
+          <w:color w:val="900000"/>
         </w:rPr>
         <w:t>ὁδοιπορίας</w:t>
       </w:r>
@@ -6591,7 +6591,7 @@
       <w:r>
         <w:rPr>
           <w:rFonts w:ascii="CyrillicaOchrid10U" w:hAnsi="CyrillicaOchrid10U"/>
-          <w:color w:val="000055"/>
+          <w:color w:val="000090"/>
         </w:rPr>
         <w:t>поутошьствꙗ</w:t>
       </w:r>
@@ -6645,7 +6645,7 @@
       <w:r>
         <w:rPr>
           <w:rFonts w:ascii="Times New Roman" w:hAnsi="Times New Roman"/>
-          <w:color w:val="550000"/>
+          <w:color w:val="900000"/>
         </w:rPr>
         <w:t>ὁδοιπορίας</w:t>
       </w:r>
@@ -6655,7 +6655,7 @@
       <w:r>
         <w:rPr>
           <w:rFonts w:ascii="CyrillicaOchrid10U" w:hAnsi="CyrillicaOchrid10U"/>
-          <w:color w:val="000055"/>
+          <w:color w:val="000090"/>
         </w:rPr>
         <w:t>шьствꙗ пꙋт H</w:t>
       </w:r>
@@ -6718,7 +6718,7 @@
       <w:r>
         <w:rPr>
           <w:rFonts w:ascii="Times New Roman" w:hAnsi="Times New Roman"/>
-          <w:color w:val="550000"/>
+          <w:color w:val="900000"/>
         </w:rPr>
         <w:t>ὁδοιπορίας</w:t>
       </w:r>
@@ -6728,7 +6728,7 @@
       <w:r>
         <w:rPr>
           <w:rFonts w:ascii="CyrillicaOchrid10U" w:hAnsi="CyrillicaOchrid10U"/>
-          <w:color w:val="000055"/>
+          <w:color w:val="000090"/>
         </w:rPr>
         <w:t>шьстꙗ пꙋт G</w:t>
       </w:r>
@@ -6800,7 +6800,7 @@
       <w:r>
         <w:rPr>
           <w:rFonts w:ascii="Times New Roman" w:hAnsi="Times New Roman"/>
-          <w:color w:val="550000"/>
+          <w:color w:val="900000"/>
         </w:rPr>
         <w:t>ᾔδεις</w:t>
       </w:r>
@@ -6810,7 +6810,7 @@
       <w:r>
         <w:rPr>
           <w:rFonts w:ascii="CyrillicaOchrid10U" w:hAnsi="CyrillicaOchrid10U"/>
-          <w:color w:val="000055"/>
+          <w:color w:val="000090"/>
         </w:rPr>
         <w:t>вѣдѣла бꙑ</w:t>
       </w:r>
@@ -6849,7 +6849,7 @@
       <w:r>
         <w:rPr>
           <w:rFonts w:ascii="Times New Roman" w:hAnsi="Times New Roman"/>
-          <w:color w:val="550000"/>
+          <w:color w:val="900000"/>
         </w:rPr>
         <w:t>ὁρατὸν</w:t>
       </w:r>
@@ -6859,7 +6859,7 @@
       <w:r>
         <w:rPr>
           <w:rFonts w:ascii="CyrillicaOchrid10U" w:hAnsi="CyrillicaOchrid10U"/>
-          <w:color w:val="000055"/>
+          <w:color w:val="000090"/>
         </w:rPr>
         <w:t>вдмо</w:t>
       </w:r>
@@ -6898,7 +6898,7 @@
       <w:r>
         <w:rPr>
           <w:rFonts w:ascii="Times New Roman" w:hAnsi="Times New Roman"/>
-          <w:color w:val="550000"/>
+          <w:color w:val="900000"/>
         </w:rPr>
         <w:t>οὐ</w:t>
       </w:r>
@@ -6908,7 +6908,7 @@
       <w:r>
         <w:rPr>
           <w:rFonts w:ascii="CyrillicaOchrid10U" w:hAnsi="CyrillicaOchrid10U"/>
-          <w:color w:val="000055"/>
+          <w:color w:val="000090"/>
         </w:rPr>
         <w:t>не</w:t>
       </w:r>
@@ -6933,7 +6933,7 @@
       <w:r>
         <w:rPr>
           <w:rFonts w:ascii="Times New Roman" w:hAnsi="Times New Roman"/>
-          <w:color w:val="550000"/>
+          <w:color w:val="900000"/>
         </w:rPr>
         <w:t>οὐ Ch</w:t>
       </w:r>
@@ -6943,7 +6943,7 @@
       <w:r>
         <w:rPr>
           <w:rFonts w:ascii="CyrillicaOchrid10U" w:hAnsi="CyrillicaOchrid10U"/>
-          <w:color w:val="000055"/>
+          <w:color w:val="000090"/>
         </w:rPr>
         <w:t>не</w:t>
       </w:r>
@@ -6983,7 +6983,7 @@
       <w:r>
         <w:rPr>
           <w:rFonts w:ascii="Times New Roman" w:hAnsi="Times New Roman"/>
-          <w:color w:val="550000"/>
+          <w:color w:val="900000"/>
         </w:rPr>
         <w:t>οὐκ</w:t>
       </w:r>
@@ -6993,7 +6993,7 @@
       <w:r>
         <w:rPr>
           <w:rFonts w:ascii="CyrillicaOchrid10U" w:hAnsi="CyrillicaOchrid10U"/>
-          <w:color w:val="000055"/>
+          <w:color w:val="000090"/>
         </w:rPr>
         <w:t>не WGH</w:t>
       </w:r>
@@ -7033,7 +7033,7 @@
       <w:r>
         <w:rPr>
           <w:rFonts w:ascii="Times New Roman" w:hAnsi="Times New Roman"/>
-          <w:color w:val="550000"/>
+          <w:color w:val="900000"/>
         </w:rPr>
         <w:t>οὐκ</w:t>
       </w:r>
@@ -7043,7 +7043,7 @@
       <w:r>
         <w:rPr>
           <w:rFonts w:ascii="CyrillicaOchrid10U" w:hAnsi="CyrillicaOchrid10U"/>
-          <w:color w:val="000055"/>
+          <w:color w:val="000090"/>
         </w:rPr>
         <w:t>нѣсть</w:t>
       </w:r>
@@ -7062,7 +7062,7 @@
       <w:r>
         <w:rPr>
           <w:rFonts w:ascii="Times New Roman" w:hAnsi="Times New Roman"/>
-          <w:color w:val="550000"/>
+          <w:color w:val="900000"/>
         </w:rPr>
         <w:t>οὐχ</w:t>
       </w:r>
@@ -7072,7 +7072,7 @@
       <w:r>
         <w:rPr>
           <w:rFonts w:ascii="CyrillicaOchrid10U" w:hAnsi="CyrillicaOchrid10U"/>
-          <w:color w:val="000055"/>
+          <w:color w:val="000090"/>
         </w:rPr>
         <w:t>не</w:t>
       </w:r>
@@ -7102,7 +7102,7 @@
       <w:r>
         <w:rPr>
           <w:rFonts w:ascii="Times New Roman" w:hAnsi="Times New Roman"/>
-          <w:color w:val="550000"/>
+          <w:color w:val="900000"/>
         </w:rPr>
         <w:t>οὐκ</w:t>
       </w:r>
@@ -7112,7 +7112,7 @@
       <w:r>
         <w:rPr>
           <w:rFonts w:ascii="CyrillicaOchrid10U" w:hAnsi="CyrillicaOchrid10U"/>
-          <w:color w:val="000055"/>
+          <w:color w:val="000090"/>
         </w:rPr>
         <w:t>се</w:t>
       </w:r>
@@ -7169,7 +7169,7 @@
       <w:r>
         <w:rPr>
           <w:rFonts w:ascii="Times New Roman" w:hAnsi="Times New Roman"/>
-          <w:color w:val="550000"/>
+          <w:color w:val="900000"/>
         </w:rPr>
         <w:t>οὐκ τις Cs</w:t>
       </w:r>
@@ -7179,7 +7179,7 @@
       <w:r>
         <w:rPr>
           <w:rFonts w:ascii="CyrillicaOchrid10U" w:hAnsi="CyrillicaOchrid10U"/>
-          <w:color w:val="000055"/>
+          <w:color w:val="000090"/>
         </w:rPr>
         <w:t>нктоже</w:t>
       </w:r>
@@ -7251,7 +7251,7 @@
       <w:r>
         <w:rPr>
           <w:rFonts w:ascii="Times New Roman" w:hAnsi="Times New Roman"/>
-          <w:color w:val="550000"/>
+          <w:color w:val="900000"/>
         </w:rPr>
         <w:t>οὐδὲ</w:t>
       </w:r>
@@ -7261,7 +7261,7 @@
       <w:r>
         <w:rPr>
           <w:rFonts w:ascii="CyrillicaOchrid10U" w:hAnsi="CyrillicaOchrid10U"/>
-          <w:color w:val="000055"/>
+          <w:color w:val="000090"/>
         </w:rPr>
         <w:t></w:t>
       </w:r>
@@ -7300,7 +7300,7 @@
       <w:r>
         <w:rPr>
           <w:rFonts w:ascii="Times New Roman" w:hAnsi="Times New Roman"/>
-          <w:color w:val="550000"/>
+          <w:color w:val="900000"/>
         </w:rPr>
         <w:t>ταύτην</w:t>
       </w:r>
@@ -7310,7 +7310,7 @@
       <w:r>
         <w:rPr>
           <w:rFonts w:ascii="CyrillicaOchrid10U" w:hAnsi="CyrillicaOchrid10U"/>
-          <w:color w:val="000055"/>
+          <w:color w:val="000090"/>
         </w:rPr>
         <w:t>ю G</w:t>
       </w:r>
@@ -7361,7 +7361,7 @@
       <w:r>
         <w:rPr>
           <w:rFonts w:ascii="Times New Roman" w:hAnsi="Times New Roman"/>
-          <w:color w:val="550000"/>
+          <w:color w:val="900000"/>
         </w:rPr>
         <w:t>ταύτην</w:t>
       </w:r>
@@ -7371,7 +7371,7 @@
       <w:r>
         <w:rPr>
           <w:rFonts w:ascii="CyrillicaOchrid10U" w:hAnsi="CyrillicaOchrid10U"/>
-          <w:color w:val="000055"/>
+          <w:color w:val="000090"/>
         </w:rPr>
         <w:t>om.</w:t>
       </w:r>
@@ -7425,7 +7425,7 @@
       <w:r>
         <w:rPr>
           <w:rFonts w:ascii="Times New Roman" w:hAnsi="Times New Roman"/>
-          <w:color w:val="550000"/>
+          <w:color w:val="900000"/>
         </w:rPr>
         <w:t>οὕτω</w:t>
       </w:r>
@@ -7435,7 +7435,7 @@
       <w:r>
         <w:rPr>
           <w:rFonts w:ascii="CyrillicaOchrid10U" w:hAnsi="CyrillicaOchrid10U"/>
-          <w:color w:val="000055"/>
+          <w:color w:val="000090"/>
         </w:rPr>
         <w:t>сце</w:t>
       </w:r>
@@ -7474,7 +7474,7 @@
       <w:r>
         <w:rPr>
           <w:rFonts w:ascii="Times New Roman" w:hAnsi="Times New Roman"/>
-          <w:color w:val="550000"/>
+          <w:color w:val="900000"/>
         </w:rPr>
         <w:t>παιδοποιΐας</w:t>
       </w:r>
@@ -7484,7 +7484,7 @@
       <w:r>
         <w:rPr>
           <w:rFonts w:ascii="CyrillicaOchrid10U" w:hAnsi="CyrillicaOchrid10U"/>
-          <w:color w:val="000055"/>
+          <w:color w:val="000090"/>
         </w:rPr>
         <w:t>жентвь</w:t>
       </w:r>
@@ -7535,7 +7535,7 @@
       <w:r>
         <w:rPr>
           <w:rFonts w:ascii="Times New Roman" w:hAnsi="Times New Roman"/>
-          <w:color w:val="550000"/>
+          <w:color w:val="900000"/>
         </w:rPr>
         <w:t>τῆς πάλαι</w:t>
       </w:r>
@@ -7545,7 +7545,7 @@
       <w:r>
         <w:rPr>
           <w:rFonts w:ascii="CyrillicaOchrid10U" w:hAnsi="CyrillicaOchrid10U"/>
-          <w:color w:val="000055"/>
+          <w:color w:val="000090"/>
         </w:rPr>
         <w:t>ₓ ветьхоую</w:t>
       </w:r>
@@ -7596,7 +7596,7 @@
       <w:r>
         <w:rPr>
           <w:rFonts w:ascii="Times New Roman" w:hAnsi="Times New Roman"/>
-          <w:color w:val="550000"/>
+          <w:color w:val="900000"/>
         </w:rPr>
         <w:t>πάντη τε καὶ πάντως</w:t>
       </w:r>
@@ -7606,7 +7606,7 @@
       <w:r>
         <w:rPr>
           <w:rFonts w:ascii="CyrillicaOchrid10U" w:hAnsi="CyrillicaOchrid10U"/>
-          <w:color w:val="000055"/>
+          <w:color w:val="000090"/>
         </w:rPr>
         <w:t>ꙁ вьсѣхъ странъ</w:t>
       </w:r>
@@ -7657,7 +7657,7 @@
       <w:r>
         <w:rPr>
           <w:rFonts w:ascii="Times New Roman" w:hAnsi="Times New Roman"/>
-          <w:color w:val="550000"/>
+          <w:color w:val="900000"/>
         </w:rPr>
         <w:t>πάντη τε καὶ πάντως</w:t>
       </w:r>
@@ -7667,7 +7667,7 @@
       <w:r>
         <w:rPr>
           <w:rFonts w:ascii="CyrillicaOchrid10U" w:hAnsi="CyrillicaOchrid10U"/>
-          <w:color w:val="000055"/>
+          <w:color w:val="000090"/>
         </w:rPr>
         <w:t>ꙁ вьсѣхъ странъ</w:t>
       </w:r>
@@ -7718,7 +7718,7 @@
       <w:r>
         <w:rPr>
           <w:rFonts w:ascii="Times New Roman" w:hAnsi="Times New Roman"/>
-          <w:color w:val="550000"/>
+          <w:color w:val="900000"/>
         </w:rPr>
         <w:t>παρ’ Cs</w:t>
       </w:r>
@@ -7728,7 +7728,7 @@
       <w:r>
         <w:rPr>
           <w:rFonts w:ascii="CyrillicaOchrid10U" w:hAnsi="CyrillicaOchrid10U"/>
-          <w:color w:val="000055"/>
+          <w:color w:val="000090"/>
         </w:rPr>
         <w:t>вь WGH</w:t>
       </w:r>
@@ -7791,7 +7791,7 @@
       <w:r>
         <w:rPr>
           <w:rFonts w:ascii="Times New Roman" w:hAnsi="Times New Roman"/>
-          <w:color w:val="550000"/>
+          <w:color w:val="900000"/>
         </w:rPr>
         <w:t>παρ’ Cs</w:t>
       </w:r>
@@ -7801,7 +7801,7 @@
       <w:r>
         <w:rPr>
           <w:rFonts w:ascii="CyrillicaOchrid10U" w:hAnsi="CyrillicaOchrid10U"/>
-          <w:color w:val="000055"/>
+          <w:color w:val="000090"/>
         </w:rPr>
         <w:t>оу</w:t>
       </w:r>
@@ -7852,7 +7852,7 @@
       <w:r>
         <w:rPr>
           <w:rFonts w:ascii="Times New Roman" w:hAnsi="Times New Roman"/>
-          <w:color w:val="550000"/>
+          <w:color w:val="900000"/>
         </w:rPr>
         <w:t>παρὰ</w:t>
       </w:r>
@@ -7862,7 +7862,7 @@
       <w:r>
         <w:rPr>
           <w:rFonts w:ascii="CyrillicaOchrid10U" w:hAnsi="CyrillicaOchrid10U"/>
-          <w:color w:val="000055"/>
+          <w:color w:val="000090"/>
         </w:rPr>
         <w:t>Instr.</w:t>
       </w:r>
@@ -7910,7 +7910,7 @@
       <w:r>
         <w:rPr>
           <w:rFonts w:ascii="Times New Roman" w:hAnsi="Times New Roman"/>
-          <w:color w:val="550000"/>
+          <w:color w:val="900000"/>
         </w:rPr>
         <w:t>παρὰ</w:t>
       </w:r>
@@ -7920,7 +7920,7 @@
       <w:r>
         <w:rPr>
           <w:rFonts w:ascii="CyrillicaOchrid10U" w:hAnsi="CyrillicaOchrid10U"/>
-          <w:color w:val="000055"/>
+          <w:color w:val="000090"/>
         </w:rPr>
         <w:t>Instr.</w:t>
       </w:r>
@@ -7959,7 +7959,7 @@
       <w:r>
         <w:rPr>
           <w:rFonts w:ascii="Times New Roman" w:hAnsi="Times New Roman"/>
-          <w:color w:val="550000"/>
+          <w:color w:val="900000"/>
         </w:rPr>
         <w:t>πένητες</w:t>
       </w:r>
@@ -7969,7 +7969,7 @@
       <w:r>
         <w:rPr>
           <w:rFonts w:ascii="CyrillicaOchrid10U" w:hAnsi="CyrillicaOchrid10U"/>
-          <w:color w:val="000055"/>
+          <w:color w:val="000090"/>
         </w:rPr>
         <w:t>нщ•</w:t>
       </w:r>
@@ -8032,7 +8032,7 @@
       <w:r>
         <w:rPr>
           <w:rFonts w:ascii="Times New Roman" w:hAnsi="Times New Roman"/>
-          <w:color w:val="550000"/>
+          <w:color w:val="900000"/>
         </w:rPr>
         <w:t>οἱ περὶ Ἰάκωβον Cs</w:t>
       </w:r>
@@ -8042,7 +8042,7 @@
       <w:r>
         <w:rPr>
           <w:rFonts w:ascii="CyrillicaOchrid10U" w:hAnsi="CyrillicaOchrid10U"/>
-          <w:color w:val="000055"/>
+          <w:color w:val="000090"/>
         </w:rPr>
         <w:t>ₓ ꙗковъ  братꙗ его•</w:t>
       </w:r>
@@ -8102,7 +8102,7 @@
       <w:r>
         <w:rPr>
           <w:rFonts w:ascii="Times New Roman" w:hAnsi="Times New Roman"/>
-          <w:color w:val="550000"/>
+          <w:color w:val="900000"/>
         </w:rPr>
         <w:t>πλούσιοι</w:t>
       </w:r>
@@ -8112,7 +8112,7 @@
       <w:r>
         <w:rPr>
           <w:rFonts w:ascii="CyrillicaOchrid10U" w:hAnsi="CyrillicaOchrid10U"/>
-          <w:color w:val="000055"/>
+          <w:color w:val="000090"/>
         </w:rPr>
         <w:t>богат•</w:t>
       </w:r>
@@ -8163,7 +8163,7 @@
       <w:r>
         <w:rPr>
           <w:rFonts w:ascii="Times New Roman" w:hAnsi="Times New Roman"/>
-          <w:color w:val="550000"/>
+          <w:color w:val="900000"/>
         </w:rPr>
         <w:t>ποιῆσαι κοινωνοὺς</w:t>
       </w:r>
@@ -8173,7 +8173,7 @@
       <w:r>
         <w:rPr>
           <w:rFonts w:ascii="CyrillicaOchrid10U" w:hAnsi="CyrillicaOchrid10U"/>
-          <w:color w:val="000055"/>
+          <w:color w:val="000090"/>
         </w:rPr>
         <w:t>прьтьнц боудоуть</w:t>
       </w:r>
@@ -8218,7 +8218,7 @@
       <w:r>
         <w:rPr>
           <w:rFonts w:ascii="Times New Roman" w:hAnsi="Times New Roman"/>
-          <w:color w:val="550000"/>
+          <w:color w:val="900000"/>
         </w:rPr>
         <w:t>ποιῆσαι κοινωνοὺς</w:t>
       </w:r>
@@ -8228,7 +8228,7 @@
       <w:r>
         <w:rPr>
           <w:rFonts w:ascii="CyrillicaOchrid10U" w:hAnsi="CyrillicaOchrid10U"/>
-          <w:color w:val="000055"/>
+          <w:color w:val="000090"/>
         </w:rPr>
         <w:t>престнц быт H престьнц быт G</w:t>
       </w:r>
@@ -8288,7 +8288,7 @@
       <w:r>
         <w:rPr>
           <w:rFonts w:ascii="Times New Roman" w:hAnsi="Times New Roman"/>
-          <w:color w:val="550000"/>
+          <w:color w:val="900000"/>
         </w:rPr>
         <w:t>πρεσβεῖα</w:t>
       </w:r>
@@ -8298,7 +8298,7 @@
       <w:r>
         <w:rPr>
           <w:rFonts w:ascii="CyrillicaOchrid10U" w:hAnsi="CyrillicaOchrid10U"/>
-          <w:color w:val="000055"/>
+          <w:color w:val="000090"/>
         </w:rPr>
         <w:t>старѣство WH</w:t>
       </w:r>
@@ -8349,7 +8349,7 @@
       <w:r>
         <w:rPr>
           <w:rFonts w:ascii="Times New Roman" w:hAnsi="Times New Roman"/>
-          <w:color w:val="550000"/>
+          <w:color w:val="900000"/>
         </w:rPr>
         <w:t>πρεσβεῖα</w:t>
       </w:r>
@@ -8359,7 +8359,7 @@
       <w:r>
         <w:rPr>
           <w:rFonts w:ascii="CyrillicaOchrid10U" w:hAnsi="CyrillicaOchrid10U"/>
-          <w:color w:val="000055"/>
+          <w:color w:val="000090"/>
         </w:rPr>
         <w:t>старѣшьство</w:t>
       </w:r>
@@ -8413,7 +8413,7 @@
       <w:r>
         <w:rPr>
           <w:rFonts w:ascii="Times New Roman" w:hAnsi="Times New Roman"/>
-          <w:color w:val="550000"/>
+          <w:color w:val="900000"/>
         </w:rPr>
         <w:t>προβαίνοντες</w:t>
       </w:r>
@@ -8423,7 +8423,7 @@
       <w:r>
         <w:rPr>
           <w:rFonts w:ascii="CyrillicaOchrid10U" w:hAnsi="CyrillicaOchrid10U"/>
-          <w:color w:val="000055"/>
+          <w:color w:val="000090"/>
         </w:rPr>
         <w:t>хⷪ҇домь спѣюще WG</w:t>
       </w:r>
@@ -8474,7 +8474,7 @@
       <w:r>
         <w:rPr>
           <w:rFonts w:ascii="Times New Roman" w:hAnsi="Times New Roman"/>
-          <w:color w:val="550000"/>
+          <w:color w:val="900000"/>
         </w:rPr>
         <w:t>προβαίνοντες</w:t>
       </w:r>
@@ -8484,7 +8484,7 @@
       <w:r>
         <w:rPr>
           <w:rFonts w:ascii="CyrillicaOchrid10U" w:hAnsi="CyrillicaOchrid10U"/>
-          <w:color w:val="000055"/>
+          <w:color w:val="000090"/>
         </w:rPr>
         <w:t>ходмъ спѣюще•</w:t>
       </w:r>
@@ -8538,7 +8538,7 @@
       <w:r>
         <w:rPr>
           <w:rFonts w:ascii="Times New Roman" w:hAnsi="Times New Roman"/>
-          <w:color w:val="550000"/>
+          <w:color w:val="900000"/>
         </w:rPr>
         <w:t>πρότερον</w:t>
       </w:r>
@@ -8548,7 +8548,7 @@
       <w:r>
         <w:rPr>
           <w:rFonts w:ascii="CyrillicaOchrid10U" w:hAnsi="CyrillicaOchrid10U"/>
-          <w:color w:val="000055"/>
+          <w:color w:val="000090"/>
         </w:rPr>
         <w:t>прьвьц</w:t>
       </w:r>
@@ -8593,7 +8593,7 @@
       <w:r>
         <w:rPr>
           <w:rFonts w:ascii="Times New Roman" w:hAnsi="Times New Roman"/>
-          <w:color w:val="550000"/>
+          <w:color w:val="900000"/>
         </w:rPr>
         <w:t>πρότερον</w:t>
       </w:r>
@@ -8603,7 +8603,7 @@
       <w:r>
         <w:rPr>
           <w:rFonts w:ascii="CyrillicaOchrid10U" w:hAnsi="CyrillicaOchrid10U"/>
-          <w:color w:val="000055"/>
+          <w:color w:val="000090"/>
         </w:rPr>
         <w:t>прьвѣ GH</w:t>
       </w:r>
@@ -8663,7 +8663,7 @@
       <w:r>
         <w:rPr>
           <w:rFonts w:ascii="Times New Roman" w:hAnsi="Times New Roman"/>
-          <w:color w:val="550000"/>
+          <w:color w:val="900000"/>
         </w:rPr>
         <w:t>σὰρξ</w:t>
       </w:r>
@@ -8673,7 +8673,7 @@
       <w:r>
         <w:rPr>
           <w:rFonts w:ascii="CyrillicaOchrid10U" w:hAnsi="CyrillicaOchrid10U"/>
-          <w:color w:val="000055"/>
+          <w:color w:val="000090"/>
         </w:rPr>
         <w:t>плъть</w:t>
       </w:r>
@@ -8728,7 +8728,7 @@
       <w:r>
         <w:rPr>
           <w:rFonts w:ascii="Times New Roman" w:hAnsi="Times New Roman"/>
-          <w:color w:val="550000"/>
+          <w:color w:val="900000"/>
         </w:rPr>
         <w:t>διὰ τῶν σημείων</w:t>
       </w:r>
@@ -8738,7 +8738,7 @@
       <w:r>
         <w:rPr>
           <w:rFonts w:ascii="CyrillicaOchrid10U" w:hAnsi="CyrillicaOchrid10U"/>
-          <w:color w:val="000055"/>
+          <w:color w:val="000090"/>
         </w:rPr>
         <w:t>ꙁнаменв ₓ</w:t>
       </w:r>
@@ -8777,7 +8777,7 @@
       <w:r>
         <w:rPr>
           <w:rFonts w:ascii="Times New Roman" w:hAnsi="Times New Roman"/>
-          <w:color w:val="550000"/>
+          <w:color w:val="900000"/>
         </w:rPr>
         <w:t>ταφῆναι</w:t>
       </w:r>
@@ -8787,7 +8787,7 @@
       <w:r>
         <w:rPr>
           <w:rFonts w:ascii="CyrillicaOchrid10U" w:hAnsi="CyrillicaOchrid10U"/>
-          <w:color w:val="000055"/>
+          <w:color w:val="000090"/>
         </w:rPr>
         <w:t>погребеноу бꙑт•</w:t>
       </w:r>
@@ -8838,7 +8838,7 @@
       <w:r>
         <w:rPr>
           <w:rFonts w:ascii="Times New Roman" w:hAnsi="Times New Roman"/>
-          <w:color w:val="550000"/>
+          <w:color w:val="900000"/>
         </w:rPr>
         <w:t>πάντη τε καὶ πάντως</w:t>
       </w:r>
@@ -8848,7 +8848,7 @@
       <w:r>
         <w:rPr>
           <w:rFonts w:ascii="CyrillicaOchrid10U" w:hAnsi="CyrillicaOchrid10U"/>
-          <w:color w:val="000055"/>
+          <w:color w:val="000090"/>
         </w:rPr>
         <w:t>ꙁ вьсѣхъ странъ</w:t>
       </w:r>
@@ -8887,7 +8887,7 @@
       <w:r>
         <w:rPr>
           <w:rFonts w:ascii="Times New Roman" w:hAnsi="Times New Roman"/>
-          <w:color w:val="550000"/>
+          <w:color w:val="900000"/>
         </w:rPr>
         <w:t>τιμᾷ MPaPb</w:t>
       </w:r>
@@ -8897,7 +8897,7 @@
       <w:r>
         <w:rPr>
           <w:rFonts w:ascii="CyrillicaOchrid10U" w:hAnsi="CyrillicaOchrid10U"/>
-          <w:color w:val="000055"/>
+          <w:color w:val="000090"/>
         </w:rPr>
         <w:t>ьтеть•</w:t>
       </w:r>
@@ -8942,7 +8942,7 @@
       <w:r>
         <w:rPr>
           <w:rFonts w:ascii="Times New Roman" w:hAnsi="Times New Roman"/>
-          <w:color w:val="550000"/>
+          <w:color w:val="900000"/>
         </w:rPr>
         <w:t>om. τις</w:t>
       </w:r>
@@ -8952,7 +8952,7 @@
       <w:r>
         <w:rPr>
           <w:rFonts w:ascii="CyrillicaOchrid10U" w:hAnsi="CyrillicaOchrid10U"/>
-          <w:color w:val="000055"/>
+          <w:color w:val="000090"/>
         </w:rPr>
         <w:t>нктоже</w:t>
       </w:r>
@@ -9018,7 +9018,7 @@
       <w:r>
         <w:rPr>
           <w:rFonts w:ascii="Times New Roman" w:hAnsi="Times New Roman"/>
-          <w:color w:val="550000"/>
+          <w:color w:val="900000"/>
         </w:rPr>
         <w:t>Διὰ τί</w:t>
       </w:r>
@@ -9028,7 +9028,7 @@
       <w:r>
         <w:rPr>
           <w:rFonts w:ascii="CyrillicaOchrid10U" w:hAnsi="CyrillicaOchrid10U"/>
-          <w:color w:val="000055"/>
+          <w:color w:val="000090"/>
         </w:rPr>
         <w:t>поьто</w:t>
       </w:r>
@@ -9079,7 +9079,7 @@
       <w:r>
         <w:rPr>
           <w:rFonts w:ascii="Times New Roman" w:hAnsi="Times New Roman"/>
-          <w:color w:val="550000"/>
+          <w:color w:val="900000"/>
         </w:rPr>
         <w:t>οὐκ τις Cs</w:t>
       </w:r>
@@ -9089,7 +9089,7 @@
       <w:r>
         <w:rPr>
           <w:rFonts w:ascii="CyrillicaOchrid10U" w:hAnsi="CyrillicaOchrid10U"/>
-          <w:color w:val="000055"/>
+          <w:color w:val="000090"/>
         </w:rPr>
         <w:t>нктоже</w:t>
       </w:r>
@@ -9161,7 +9161,7 @@
       <w:r>
         <w:rPr>
           <w:rFonts w:ascii="Times New Roman" w:hAnsi="Times New Roman"/>
-          <w:color w:val="550000"/>
+          <w:color w:val="900000"/>
         </w:rPr>
         <w:t>τοσαῦτα</w:t>
       </w:r>
@@ -9171,7 +9171,7 @@
       <w:r>
         <w:rPr>
           <w:rFonts w:ascii="CyrillicaOchrid10U" w:hAnsi="CyrillicaOchrid10U"/>
-          <w:color w:val="000055"/>
+          <w:color w:val="000090"/>
         </w:rPr>
         <w:t>толка</w:t>
       </w:r>
@@ -9190,7 +9190,7 @@
       <w:r>
         <w:rPr>
           <w:rFonts w:ascii="Times New Roman" w:hAnsi="Times New Roman"/>
-          <w:color w:val="550000"/>
+          <w:color w:val="900000"/>
         </w:rPr>
         <w:t>τοσοῦτοι</w:t>
       </w:r>
@@ -9200,7 +9200,7 @@
       <w:r>
         <w:rPr>
           <w:rFonts w:ascii="CyrillicaOchrid10U" w:hAnsi="CyrillicaOchrid10U"/>
-          <w:color w:val="000055"/>
+          <w:color w:val="000090"/>
         </w:rPr>
         <w:t>толко•</w:t>
       </w:r>
@@ -9239,7 +9239,7 @@
       <w:r>
         <w:rPr>
           <w:rFonts w:ascii="Times New Roman" w:hAnsi="Times New Roman"/>
-          <w:color w:val="550000"/>
+          <w:color w:val="900000"/>
         </w:rPr>
         <w:t>ὑπακούουσιν Cs</w:t>
       </w:r>
@@ -9249,7 +9249,7 @@
       <w:r>
         <w:rPr>
           <w:rFonts w:ascii="CyrillicaOchrid10U" w:hAnsi="CyrillicaOchrid10U"/>
-          <w:color w:val="000055"/>
+          <w:color w:val="000090"/>
         </w:rPr>
         <w:t>послоушаша•</w:t>
       </w:r>
@@ -9309,7 +9309,7 @@
       <w:r>
         <w:rPr>
           <w:rFonts w:ascii="Times New Roman" w:hAnsi="Times New Roman"/>
-          <w:color w:val="550000"/>
+          <w:color w:val="900000"/>
         </w:rPr>
         <w:t>ὑπάρχῃ</w:t>
       </w:r>
@@ -9319,7 +9319,7 @@
       <w:r>
         <w:rPr>
           <w:rFonts w:ascii="CyrillicaOchrid10U" w:hAnsi="CyrillicaOchrid10U"/>
-          <w:color w:val="000055"/>
+          <w:color w:val="000090"/>
         </w:rPr>
         <w:t>боудеть•</w:t>
       </w:r>
@@ -9358,7 +9358,7 @@
       <w:r>
         <w:rPr>
           <w:rFonts w:ascii="Times New Roman" w:hAnsi="Times New Roman"/>
-          <w:color w:val="550000"/>
+          <w:color w:val="900000"/>
         </w:rPr>
         <w:t>ὑπερβλύζων Cs</w:t>
       </w:r>
@@ -9368,7 +9368,7 @@
       <w:r>
         <w:rPr>
           <w:rFonts w:ascii="CyrillicaOchrid10U" w:hAnsi="CyrillicaOchrid10U"/>
-          <w:color w:val="000055"/>
+          <w:color w:val="000090"/>
         </w:rPr>
         <w:t>прѣстое</w:t>
       </w:r>
@@ -9431,7 +9431,7 @@
       <w:r>
         <w:rPr>
           <w:rFonts w:ascii="Times New Roman" w:hAnsi="Times New Roman"/>
-          <w:color w:val="550000"/>
+          <w:color w:val="900000"/>
         </w:rPr>
         <w:t>ὑπερβλύσαι Cs</w:t>
       </w:r>
@@ -9441,7 +9441,7 @@
       <w:r>
         <w:rPr>
           <w:rFonts w:ascii="CyrillicaOchrid10U" w:hAnsi="CyrillicaOchrid10U"/>
-          <w:color w:val="000055"/>
+          <w:color w:val="000090"/>
         </w:rPr>
         <w:t>стоен</w:t>
       </w:r>
@@ -9501,7 +9501,7 @@
       <w:r>
         <w:rPr>
           <w:rFonts w:ascii="Times New Roman" w:hAnsi="Times New Roman"/>
-          <w:color w:val="550000"/>
+          <w:color w:val="900000"/>
         </w:rPr>
         <w:t>ὑπερκλύζων</w:t>
       </w:r>
@@ -9511,7 +9511,7 @@
       <w:r>
         <w:rPr>
           <w:rFonts w:ascii="CyrillicaOchrid10U" w:hAnsi="CyrillicaOchrid10U"/>
-          <w:color w:val="000055"/>
+          <w:color w:val="000090"/>
         </w:rPr>
         <w:t>прѣстое</w:t>
       </w:r>
@@ -9568,7 +9568,7 @@
       <w:r>
         <w:rPr>
           <w:rFonts w:ascii="Times New Roman" w:hAnsi="Times New Roman"/>
-          <w:color w:val="550000"/>
+          <w:color w:val="900000"/>
         </w:rPr>
         <w:t>ὑπερκλύσαι</w:t>
       </w:r>
@@ -9578,7 +9578,7 @@
       <w:r>
         <w:rPr>
           <w:rFonts w:ascii="CyrillicaOchrid10U" w:hAnsi="CyrillicaOchrid10U"/>
-          <w:color w:val="000055"/>
+          <w:color w:val="000090"/>
         </w:rPr>
         <w:t>стоен</w:t>
       </w:r>
@@ -9644,7 +9644,7 @@
       <w:r>
         <w:rPr>
           <w:rFonts w:ascii="Times New Roman" w:hAnsi="Times New Roman"/>
-          <w:color w:val="550000"/>
+          <w:color w:val="900000"/>
         </w:rPr>
         <w:t>τοὺς ὑποτεταγμένους Ch</w:t>
       </w:r>
@@ -9654,7 +9654,7 @@
       <w:r>
         <w:rPr>
           <w:rFonts w:ascii="CyrillicaOchrid10U" w:hAnsi="CyrillicaOchrid10U"/>
-          <w:color w:val="000055"/>
+          <w:color w:val="000090"/>
         </w:rPr>
         <w:t>ₓ соущмъ подъ нм•</w:t>
       </w:r>
@@ -9726,7 +9726,7 @@
       <w:r>
         <w:rPr>
           <w:rFonts w:ascii="Times New Roman" w:hAnsi="Times New Roman"/>
-          <w:color w:val="550000"/>
+          <w:color w:val="900000"/>
         </w:rPr>
         <w:t>δεδοικότες καὶ φρίττοντες Ch</w:t>
       </w:r>
@@ -9736,7 +9736,7 @@
       <w:r>
         <w:rPr>
           <w:rFonts w:ascii="CyrillicaOchrid10U" w:hAnsi="CyrillicaOchrid10U"/>
-          <w:color w:val="000055"/>
+          <w:color w:val="000090"/>
         </w:rPr>
         <w:t>боꙗще сѧ</w:t>
       </w:r>
@@ -9796,7 +9796,7 @@
       <w:r>
         <w:rPr>
           <w:rFonts w:ascii="Times New Roman" w:hAnsi="Times New Roman"/>
-          <w:color w:val="550000"/>
+          <w:color w:val="900000"/>
         </w:rPr>
         <w:t>φώνησον</w:t>
       </w:r>
@@ -9806,7 +9806,7 @@
       <w:r>
         <w:rPr>
           <w:rFonts w:ascii="CyrillicaOchrid10U" w:hAnsi="CyrillicaOchrid10U"/>
-          <w:color w:val="000055"/>
+          <w:color w:val="000090"/>
         </w:rPr>
         <w:t>глас</w:t>
       </w:r>
@@ -9864,7 +9864,7 @@
       <w:r>
         <w:rPr>
           <w:rFonts w:ascii="Times New Roman" w:hAnsi="Times New Roman"/>
-          <w:color w:val="550000"/>
+          <w:color w:val="900000"/>
         </w:rPr>
         <w:t>φώνησον</w:t>
       </w:r>
@@ -9874,7 +9874,7 @@
       <w:r>
         <w:rPr>
           <w:rFonts w:ascii="CyrillicaOchrid10U" w:hAnsi="CyrillicaOchrid10U"/>
-          <w:color w:val="000055"/>
+          <w:color w:val="000090"/>
         </w:rPr>
         <w:t>прглас G</w:t>
       </w:r>
@@ -9941,7 +9941,7 @@
       <w:r>
         <w:rPr>
           <w:rFonts w:ascii="Times New Roman" w:hAnsi="Times New Roman"/>
-          <w:color w:val="550000"/>
+          <w:color w:val="900000"/>
         </w:rPr>
         <w:t>φώνησον</w:t>
       </w:r>
@@ -9951,7 +9951,7 @@
       <w:r>
         <w:rPr>
           <w:rFonts w:ascii="CyrillicaOchrid10U" w:hAnsi="CyrillicaOchrid10U"/>
-          <w:color w:val="000055"/>
+          <w:color w:val="000090"/>
         </w:rPr>
         <w:t>прꙁов WH</w:t>
       </w:r>
@@ -10027,7 +10027,7 @@
       <w:r>
         <w:rPr>
           <w:rFonts w:ascii="Times New Roman" w:hAnsi="Times New Roman"/>
-          <w:color w:val="550000"/>
+          <w:color w:val="900000"/>
         </w:rPr>
         <w:t>Χριστός PaSp</w:t>
       </w:r>
@@ -10037,7 +10037,7 @@
       <w:r>
         <w:rPr>
           <w:rFonts w:ascii="CyrillicaOchrid10U" w:hAnsi="CyrillicaOchrid10U"/>
-          <w:color w:val="000055"/>
+          <w:color w:val="000090"/>
         </w:rPr>
         <w:t>гь WH</w:t>
       </w:r>
@@ -10112,7 +10112,7 @@
       <w:r>
         <w:rPr>
           <w:rFonts w:ascii="Times New Roman" w:hAnsi="Times New Roman"/>
-          <w:color w:val="550000"/>
+          <w:color w:val="900000"/>
         </w:rPr>
         <w:t>Χριστός PaSp</w:t>
       </w:r>
@@ -10122,7 +10122,7 @@
       <w:r>
         <w:rPr>
           <w:rFonts w:ascii="CyrillicaOchrid10U" w:hAnsi="CyrillicaOchrid10U"/>
-          <w:color w:val="000055"/>
+          <w:color w:val="000090"/>
         </w:rPr>
         <w:t>хъ</w:t>
       </w:r>
@@ -10194,7 +10194,7 @@
       <w:r>
         <w:rPr>
           <w:rFonts w:ascii="Times New Roman" w:hAnsi="Times New Roman"/>
-          <w:color w:val="550000"/>
+          <w:color w:val="900000"/>
         </w:rPr>
         <w:t>Ø</w:t>
       </w:r>
@@ -10204,7 +10204,7 @@
       <w:r>
         <w:rPr>
           <w:rFonts w:ascii="CyrillicaOchrid10U" w:hAnsi="CyrillicaOchrid10U"/>
-          <w:color w:val="000055"/>
+          <w:color w:val="000090"/>
         </w:rPr>
         <w:t>сть GH</w:t>
       </w:r>
@@ -10282,7 +10282,7 @@
       <w:r>
         <w:rPr>
           <w:rFonts w:ascii="Times New Roman" w:hAnsi="Times New Roman"/>
-          <w:color w:val="550000"/>
+          <w:color w:val="900000"/>
         </w:rPr>
         <w:t>Ø</w:t>
       </w:r>
@@ -10292,7 +10292,7 @@
       <w:r>
         <w:rPr>
           <w:rFonts w:ascii="CyrillicaOchrid10U" w:hAnsi="CyrillicaOchrid10U"/>
-          <w:color w:val="000055"/>
+          <w:color w:val="000090"/>
         </w:rPr>
         <w:t>сътворлъ</w:t>
       </w:r>
@@ -10328,7 +10328,7 @@
       <w:r>
         <w:rPr>
           <w:rFonts w:ascii="Times New Roman" w:hAnsi="Times New Roman"/>
-          <w:color w:val="550000"/>
+          <w:color w:val="900000"/>
         </w:rPr>
         <w:t>Ø</w:t>
       </w:r>
@@ -10338,7 +10338,7 @@
       <w:r>
         <w:rPr>
           <w:rFonts w:ascii="CyrillicaOchrid10U" w:hAnsi="CyrillicaOchrid10U"/>
-          <w:color w:val="000055"/>
+          <w:color w:val="000090"/>
         </w:rPr>
         <w:t>om.</w:t>
       </w:r>
@@ -10413,7 +10413,7 @@
       <w:r>
         <w:rPr>
           <w:rFonts w:ascii="Times New Roman" w:hAnsi="Times New Roman"/>
-          <w:color w:val="550000"/>
+          <w:color w:val="900000"/>
         </w:rPr>
         <w:t>καταλύσαι τὸν βίον</w:t>
       </w:r>
@@ -10423,7 +10423,7 @@
       <w:r>
         <w:rPr>
           <w:rFonts w:ascii="CyrillicaOchrid10U" w:hAnsi="CyrillicaOchrid10U"/>
-          <w:color w:val="000055"/>
+          <w:color w:val="000090"/>
         </w:rPr>
         <w:t>оубьномъ бꙑвъшемъ• ₓ</w:t>
       </w:r>
@@ -10442,7 +10442,7 @@
       <w:r>
         <w:rPr>
           <w:rFonts w:ascii="Times New Roman" w:hAnsi="Times New Roman"/>
-          <w:color w:val="550000"/>
+          <w:color w:val="900000"/>
         </w:rPr>
         <w:t>ἔγνωμεν</w:t>
       </w:r>
@@ -10452,7 +10452,7 @@
       <w:r>
         <w:rPr>
           <w:rFonts w:ascii="CyrillicaOchrid10U" w:hAnsi="CyrillicaOchrid10U"/>
-          <w:color w:val="000055"/>
+          <w:color w:val="000090"/>
         </w:rPr>
         <w:t>вдѣл бꙑхомъ•</w:t>
       </w:r>
@@ -10471,7 +10471,7 @@
       <w:r>
         <w:rPr>
           <w:rFonts w:ascii="Times New Roman" w:hAnsi="Times New Roman"/>
-          <w:color w:val="550000"/>
+          <w:color w:val="900000"/>
         </w:rPr>
         <w:t>ᾔδεις</w:t>
       </w:r>
@@ -10481,7 +10481,7 @@
       <w:r>
         <w:rPr>
           <w:rFonts w:ascii="CyrillicaOchrid10U" w:hAnsi="CyrillicaOchrid10U"/>
-          <w:color w:val="000055"/>
+          <w:color w:val="000090"/>
         </w:rPr>
         <w:t>вѣдѣла бꙑ</w:t>
       </w:r>
@@ -10520,7 +10520,7 @@
       <w:r>
         <w:rPr>
           <w:rFonts w:ascii="Times New Roman" w:hAnsi="Times New Roman"/>
-          <w:color w:val="550000"/>
+          <w:color w:val="900000"/>
         </w:rPr>
         <w:t>om.</w:t>
       </w:r>
@@ -10530,7 +10530,7 @@
       <w:r>
         <w:rPr>
           <w:rFonts w:ascii="CyrillicaOchrid10U" w:hAnsi="CyrillicaOchrid10U"/>
-          <w:color w:val="000055"/>
+          <w:color w:val="000090"/>
         </w:rPr>
         <w:t>аще</w:t>
       </w:r>
@@ -10575,7 +10575,7 @@
       <w:r>
         <w:rPr>
           <w:rFonts w:ascii="Times New Roman" w:hAnsi="Times New Roman"/>
-          <w:color w:val="550000"/>
+          <w:color w:val="900000"/>
         </w:rPr>
         <w:t>om.</w:t>
       </w:r>
@@ -10585,7 +10585,7 @@
       <w:r>
         <w:rPr>
           <w:rFonts w:ascii="CyrillicaOchrid10U" w:hAnsi="CyrillicaOchrid10U"/>
-          <w:color w:val="000055"/>
+          <w:color w:val="000090"/>
         </w:rPr>
         <w:t>боꙗще сѧ</w:t>
       </w:r>
@@ -10630,7 +10630,7 @@
       <w:r>
         <w:rPr>
           <w:rFonts w:ascii="Times New Roman" w:hAnsi="Times New Roman"/>
-          <w:color w:val="550000"/>
+          <w:color w:val="900000"/>
         </w:rPr>
         <w:t>om.</w:t>
       </w:r>
@@ -10640,7 +10640,7 @@
       <w:r>
         <w:rPr>
           <w:rFonts w:ascii="CyrillicaOchrid10U" w:hAnsi="CyrillicaOchrid10U"/>
-          <w:color w:val="000055"/>
+          <w:color w:val="000090"/>
         </w:rPr>
         <w:t>вьсею</w:t>
       </w:r>
@@ -10670,7 +10670,7 @@
       <w:r>
         <w:rPr>
           <w:rFonts w:ascii="Times New Roman" w:hAnsi="Times New Roman"/>
-          <w:color w:val="550000"/>
+          <w:color w:val="900000"/>
         </w:rPr>
         <w:t>om.</w:t>
       </w:r>
@@ -10680,7 +10680,7 @@
       <w:r>
         <w:rPr>
           <w:rFonts w:ascii="CyrillicaOchrid10U" w:hAnsi="CyrillicaOchrid10U"/>
-          <w:color w:val="000055"/>
+          <w:color w:val="000090"/>
         </w:rPr>
         <w:t>глаголють</w:t>
       </w:r>
@@ -10725,7 +10725,7 @@
       <w:r>
         <w:rPr>
           <w:rFonts w:ascii="Times New Roman" w:hAnsi="Times New Roman"/>
-          <w:color w:val="550000"/>
+          <w:color w:val="900000"/>
         </w:rPr>
         <w:t>om.</w:t>
       </w:r>
@@ -10735,7 +10735,7 @@
       <w:r>
         <w:rPr>
           <w:rFonts w:ascii="CyrillicaOchrid10U" w:hAnsi="CyrillicaOchrid10U"/>
-          <w:color w:val="000055"/>
+          <w:color w:val="000090"/>
         </w:rPr>
         <w:t></w:t>
       </w:r>
@@ -10780,7 +10780,7 @@
       <w:r>
         <w:rPr>
           <w:rFonts w:ascii="Times New Roman" w:hAnsi="Times New Roman"/>
-          <w:color w:val="550000"/>
+          <w:color w:val="900000"/>
         </w:rPr>
         <w:t>om.</w:t>
       </w:r>
@@ -10790,7 +10790,7 @@
       <w:r>
         <w:rPr>
           <w:rFonts w:ascii="CyrillicaOchrid10U" w:hAnsi="CyrillicaOchrid10U"/>
-          <w:color w:val="000055"/>
+          <w:color w:val="000090"/>
         </w:rPr>
         <w:t>не</w:t>
       </w:r>
@@ -10835,7 +10835,7 @@
       <w:r>
         <w:rPr>
           <w:rFonts w:ascii="Times New Roman" w:hAnsi="Times New Roman"/>
-          <w:color w:val="550000"/>
+          <w:color w:val="900000"/>
         </w:rPr>
         <w:t>om.</w:t>
       </w:r>
@@ -10845,7 +10845,7 @@
       <w:r>
         <w:rPr>
           <w:rFonts w:ascii="CyrillicaOchrid10U" w:hAnsi="CyrillicaOchrid10U"/>
-          <w:color w:val="000055"/>
+          <w:color w:val="000090"/>
         </w:rPr>
         <w:t>послоушаша•</w:t>
       </w:r>
@@ -10890,7 +10890,7 @@
       <w:r>
         <w:rPr>
           <w:rFonts w:ascii="Times New Roman" w:hAnsi="Times New Roman"/>
-          <w:color w:val="550000"/>
+          <w:color w:val="900000"/>
         </w:rPr>
         <w:t>om.</w:t>
       </w:r>
@@ -10900,7 +10900,7 @@
       <w:r>
         <w:rPr>
           <w:rFonts w:ascii="CyrillicaOchrid10U" w:hAnsi="CyrillicaOchrid10U"/>
-          <w:color w:val="000055"/>
+          <w:color w:val="000090"/>
         </w:rPr>
         <w:t>словомь</w:t>
       </w:r>
@@ -10949,7 +10949,7 @@
       <w:r>
         <w:rPr>
           <w:rFonts w:ascii="Times New Roman" w:hAnsi="Times New Roman"/>
-          <w:color w:val="550000"/>
+          <w:color w:val="900000"/>
         </w:rPr>
         <w:t>om.</w:t>
       </w:r>
@@ -10959,7 +10959,7 @@
       <w:r>
         <w:rPr>
           <w:rFonts w:ascii="CyrillicaOchrid10U" w:hAnsi="CyrillicaOchrid10U"/>
-          <w:color w:val="000055"/>
+          <w:color w:val="000090"/>
         </w:rPr>
         <w:t>хлѣбꙑ•</w:t>
       </w:r>
@@ -11004,7 +11004,7 @@
       <w:r>
         <w:rPr>
           <w:rFonts w:ascii="Times New Roman" w:hAnsi="Times New Roman"/>
-          <w:color w:val="550000"/>
+          <w:color w:val="900000"/>
         </w:rPr>
         <w:t>om.</w:t>
       </w:r>
@@ -11014,7 +11014,7 @@
       <w:r>
         <w:rPr>
           <w:rFonts w:ascii="CyrillicaOchrid10U" w:hAnsi="CyrillicaOchrid10U"/>
-          <w:color w:val="000055"/>
+          <w:color w:val="000090"/>
         </w:rPr>
         <w:t>лвѣкомъ</w:t>
       </w:r>
@@ -11059,7 +11059,7 @@
       <w:r>
         <w:rPr>
           <w:rFonts w:ascii="Times New Roman" w:hAnsi="Times New Roman"/>
-          <w:color w:val="550000"/>
+          <w:color w:val="900000"/>
         </w:rPr>
         <w:t>om.</w:t>
       </w:r>
@@ -11069,7 +11069,7 @@
       <w:r>
         <w:rPr>
           <w:rFonts w:ascii="CyrillicaOchrid10U" w:hAnsi="CyrillicaOchrid10U"/>
-          <w:color w:val="000055"/>
+          <w:color w:val="000090"/>
         </w:rPr>
         <w:t>om. WH</w:t>
       </w:r>
@@ -11147,7 +11147,7 @@
       <w:r>
         <w:rPr>
           <w:rFonts w:ascii="Times New Roman" w:hAnsi="Times New Roman"/>
-          <w:color w:val="550000"/>
+          <w:color w:val="900000"/>
         </w:rPr>
         <w:t>om.</w:t>
       </w:r>
@@ -11157,7 +11157,7 @@
       <w:r>
         <w:rPr>
           <w:rFonts w:ascii="CyrillicaOchrid10U" w:hAnsi="CyrillicaOchrid10U"/>
-          <w:color w:val="000055"/>
+          <w:color w:val="000090"/>
         </w:rPr>
         <w:t>въ кратъцѣ рекоу•</w:t>
       </w:r>
@@ -11202,7 +11202,7 @@
       <w:r>
         <w:rPr>
           <w:rFonts w:ascii="Times New Roman" w:hAnsi="Times New Roman"/>
-          <w:color w:val="550000"/>
+          <w:color w:val="900000"/>
         </w:rPr>
         <w:t>om.</w:t>
       </w:r>
@@ -11212,7 +11212,7 @@
       <w:r>
         <w:rPr>
           <w:rFonts w:ascii="CyrillicaOchrid10U" w:hAnsi="CyrillicaOchrid10U"/>
-          <w:color w:val="000055"/>
+          <w:color w:val="000090"/>
         </w:rPr>
         <w:t>ₓ ꙗковъ  братꙗ его•</w:t>
       </w:r>
@@ -11257,7 +11257,7 @@
       <w:r>
         <w:rPr>
           <w:rFonts w:ascii="Times New Roman" w:hAnsi="Times New Roman"/>
-          <w:color w:val="550000"/>
+          <w:color w:val="900000"/>
         </w:rPr>
         <w:t>om.</w:t>
       </w:r>
@@ -11267,7 +11267,7 @@
       <w:r>
         <w:rPr>
           <w:rFonts w:ascii="CyrillicaOchrid10U" w:hAnsi="CyrillicaOchrid10U"/>
-          <w:color w:val="000055"/>
+          <w:color w:val="000090"/>
         </w:rPr>
         <w:t>помлющмъ къ нмъ•</w:t>
       </w:r>
@@ -11312,7 +11312,7 @@
       <w:r>
         <w:rPr>
           <w:rFonts w:ascii="Times New Roman" w:hAnsi="Times New Roman"/>
-          <w:color w:val="550000"/>
+          <w:color w:val="900000"/>
         </w:rPr>
         <w:t>om. om.</w:t>
       </w:r>
@@ -11322,7 +11322,7 @@
       <w:r>
         <w:rPr>
           <w:rFonts w:ascii="CyrillicaOchrid10U" w:hAnsi="CyrillicaOchrid10U"/>
-          <w:color w:val="000055"/>
+          <w:color w:val="000090"/>
         </w:rPr>
         <w:t>ₓ соущмъ подъ нм•</w:t>
       </w:r>
@@ -11376,7 +11376,7 @@
       <w:r>
         <w:rPr>
           <w:rFonts w:ascii="Times New Roman" w:hAnsi="Times New Roman"/>
-          <w:color w:val="550000"/>
+          <w:color w:val="900000"/>
         </w:rPr>
         <w:t>ταφῆναι</w:t>
       </w:r>
@@ -11386,7 +11386,7 @@
       <w:r>
         <w:rPr>
           <w:rFonts w:ascii="CyrillicaOchrid10U" w:hAnsi="CyrillicaOchrid10U"/>
-          <w:color w:val="000055"/>
+          <w:color w:val="000090"/>
         </w:rPr>
         <w:t>погребеноу бꙑт•</w:t>
       </w:r>
@@ -11405,7 +11405,7 @@
       <w:r>
         <w:rPr>
           <w:rFonts w:ascii="Times New Roman" w:hAnsi="Times New Roman"/>
-          <w:color w:val="550000"/>
+          <w:color w:val="900000"/>
         </w:rPr>
         <w:t>ἀναγκασθήσεται</w:t>
       </w:r>
@@ -11415,7 +11415,7 @@
       <w:r>
         <w:rPr>
           <w:rFonts w:ascii="CyrillicaOchrid10U" w:hAnsi="CyrillicaOchrid10U"/>
-          <w:color w:val="000055"/>
+          <w:color w:val="000090"/>
         </w:rPr>
         <w:t>поноужденъ боудеть</w:t>
       </w:r>
@@ -11434,7 +11434,7 @@
       <w:r>
         <w:rPr>
           <w:rFonts w:ascii="Times New Roman" w:hAnsi="Times New Roman"/>
-          <w:color w:val="550000"/>
+          <w:color w:val="900000"/>
         </w:rPr>
         <w:t>ἠγνοεῖτο</w:t>
       </w:r>
@@ -11444,7 +11444,7 @@
       <w:r>
         <w:rPr>
           <w:rFonts w:ascii="CyrillicaOchrid10U" w:hAnsi="CyrillicaOchrid10U"/>
-          <w:color w:val="000055"/>
+          <w:color w:val="000090"/>
         </w:rPr>
         <w:t>не бѣ ꙗвленъ•</w:t>
       </w:r>
@@ -11463,7 +11463,7 @@
       <w:r>
         <w:rPr>
           <w:rFonts w:ascii="Times New Roman" w:hAnsi="Times New Roman"/>
-          <w:color w:val="550000"/>
+          <w:color w:val="900000"/>
         </w:rPr>
         <w:t>ἠδυνήθημεν</w:t>
       </w:r>
@@ -11473,7 +11473,7 @@
       <w:r>
         <w:rPr>
           <w:rFonts w:ascii="CyrillicaOchrid10U" w:hAnsi="CyrillicaOchrid10U"/>
-          <w:color w:val="000055"/>
+          <w:color w:val="000090"/>
         </w:rPr>
         <w:t>вьꙁмогл бхомь</w:t>
       </w:r>
@@ -11492,7 +11492,7 @@
       <w:r>
         <w:rPr>
           <w:rFonts w:ascii="Times New Roman" w:hAnsi="Times New Roman"/>
-          <w:color w:val="550000"/>
+          <w:color w:val="900000"/>
         </w:rPr>
         <w:t>ἠδύνατο</w:t>
       </w:r>
@@ -11502,7 +11502,7 @@
       <w:r>
         <w:rPr>
           <w:rFonts w:ascii="CyrillicaOchrid10U" w:hAnsi="CyrillicaOchrid10U"/>
-          <w:color w:val="000055"/>
+          <w:color w:val="000090"/>
         </w:rPr>
         <w:t>бы моглъ</w:t>
       </w:r>

</xml_diff>